<commit_message>
se suber version final del informe final
</commit_message>
<xml_diff>
--- a/src/site/resources/Notebook/08-Notas de trabajo y documentos/17-Reporte final S6.docx
+++ b/src/site/resources/Notebook/08-Notas de trabajo y documentos/17-Reporte final S6.docx
@@ -8934,6 +8934,96 @@
     </w:p>
     <w:p>
       <w:pPr>
+        <w:jc w:val="both"/>
+        <w:outlineLvl w:val="0"/>
+        <w:rPr>
+          <w:rFonts w:ascii="Calibri" w:hAnsi="Calibri"/>
+        </w:rPr>
+      </w:pPr>
+    </w:p>
+    <w:p>
+      <w:pPr>
+        <w:jc w:val="both"/>
+        <w:outlineLvl w:val="0"/>
+        <w:rPr>
+          <w:rFonts w:ascii="Calibri" w:hAnsi="Calibri"/>
+        </w:rPr>
+      </w:pPr>
+    </w:p>
+    <w:p>
+      <w:pPr>
+        <w:jc w:val="both"/>
+        <w:outlineLvl w:val="0"/>
+        <w:rPr>
+          <w:rFonts w:ascii="Calibri" w:hAnsi="Calibri"/>
+        </w:rPr>
+      </w:pPr>
+    </w:p>
+    <w:p>
+      <w:pPr>
+        <w:jc w:val="both"/>
+        <w:outlineLvl w:val="0"/>
+        <w:rPr>
+          <w:rFonts w:ascii="Calibri" w:hAnsi="Calibri"/>
+        </w:rPr>
+      </w:pPr>
+    </w:p>
+    <w:p>
+      <w:pPr>
+        <w:jc w:val="both"/>
+        <w:outlineLvl w:val="0"/>
+        <w:rPr>
+          <w:rFonts w:ascii="Calibri" w:hAnsi="Calibri"/>
+        </w:rPr>
+      </w:pPr>
+    </w:p>
+    <w:p>
+      <w:pPr>
+        <w:jc w:val="both"/>
+        <w:outlineLvl w:val="0"/>
+        <w:rPr>
+          <w:rFonts w:ascii="Calibri" w:hAnsi="Calibri"/>
+        </w:rPr>
+      </w:pPr>
+    </w:p>
+    <w:p>
+      <w:pPr>
+        <w:jc w:val="both"/>
+        <w:outlineLvl w:val="0"/>
+        <w:rPr>
+          <w:rFonts w:ascii="Calibri" w:hAnsi="Calibri"/>
+        </w:rPr>
+      </w:pPr>
+    </w:p>
+    <w:p>
+      <w:pPr>
+        <w:jc w:val="both"/>
+        <w:outlineLvl w:val="0"/>
+        <w:rPr>
+          <w:rFonts w:ascii="Calibri" w:hAnsi="Calibri"/>
+        </w:rPr>
+      </w:pPr>
+    </w:p>
+    <w:p>
+      <w:pPr>
+        <w:jc w:val="both"/>
+        <w:outlineLvl w:val="0"/>
+        <w:rPr>
+          <w:rFonts w:ascii="Calibri" w:hAnsi="Calibri"/>
+        </w:rPr>
+      </w:pPr>
+    </w:p>
+    <w:p>
+      <w:pPr>
+        <w:jc w:val="both"/>
+        <w:outlineLvl w:val="0"/>
+        <w:rPr>
+          <w:rFonts w:ascii="Calibri" w:hAnsi="Calibri"/>
+        </w:rPr>
+      </w:pPr>
+    </w:p>
+    <w:p>
+      <w:pPr>
         <w:keepNext/>
         <w:jc w:val="center"/>
         <w:outlineLvl w:val="0"/>
@@ -8943,7 +9033,6 @@
           <w:noProof/>
           <w:lang w:eastAsia="es-CO"/>
         </w:rPr>
-        <w:lastRenderedPageBreak/>
         <w:drawing>
           <wp:inline distT="0" distB="0" distL="0" distR="0" wp14:anchorId="7DED9BF3" wp14:editId="3EB8E468">
             <wp:extent cx="4572000" cy="2743200"/>
@@ -8958,8 +9047,6 @@
           </wp:inline>
         </w:drawing>
       </w:r>
-      <w:bookmarkStart w:id="56" w:name="_GoBack"/>
-      <w:bookmarkEnd w:id="56"/>
     </w:p>
     <w:p>
       <w:pPr>
@@ -8973,7 +9060,7 @@
           <w:szCs w:val="20"/>
         </w:rPr>
       </w:pPr>
-      <w:bookmarkStart w:id="57" w:name="_Toc356409386"/>
+      <w:bookmarkStart w:id="56" w:name="_Toc356409386"/>
       <w:r>
         <w:rPr>
           <w:rFonts w:ascii="Calibri" w:hAnsi="Calibri" w:cs="Calibri"/>
@@ -9057,7 +9144,7 @@
         </w:rPr>
         <w:t>Retroalimentación Interna</w:t>
       </w:r>
-      <w:bookmarkEnd w:id="57"/>
+      <w:bookmarkEnd w:id="56"/>
     </w:p>
     <w:p>
       <w:pPr>
@@ -9163,11 +9250,3236 @@
     </w:p>
     <w:p>
       <w:pPr>
+        <w:jc w:val="both"/>
         <w:rPr>
           <w:rFonts w:ascii="Calibri" w:eastAsia="Times New Roman" w:hAnsi="Calibri" w:cs="Calibri"/>
           <w:bCs/>
         </w:rPr>
       </w:pPr>
+      <w:r>
+        <w:rPr>
+          <w:rFonts w:ascii="Calibri" w:eastAsia="Times New Roman" w:hAnsi="Calibri" w:cs="Calibri"/>
+          <w:bCs/>
+        </w:rPr>
+        <w:t xml:space="preserve">Por cada uno de los roles </w:t>
+      </w:r>
+      <w:r>
+        <w:rPr>
+          <w:rFonts w:ascii="Calibri" w:eastAsia="Times New Roman" w:hAnsi="Calibri" w:cs="Calibri"/>
+          <w:bCs/>
+        </w:rPr>
+        <w:t>se consideraron los siguientes aspectos a tener en cuenta:</w:t>
+      </w:r>
+    </w:p>
+    <w:p>
+      <w:pPr>
+        <w:ind w:left="284" w:hanging="284"/>
+        <w:jc w:val="both"/>
+        <w:rPr>
+          <w:rFonts w:ascii="Calibri" w:eastAsia="Times New Roman" w:hAnsi="Calibri"/>
+          <w:b/>
+          <w:bCs/>
+        </w:rPr>
+      </w:pPr>
+    </w:p>
+    <w:p>
+      <w:pPr>
+        <w:ind w:left="284" w:hanging="284"/>
+        <w:jc w:val="both"/>
+        <w:rPr>
+          <w:rFonts w:ascii="Calibri" w:eastAsia="Times New Roman" w:hAnsi="Calibri"/>
+          <w:b/>
+          <w:bCs/>
+        </w:rPr>
+      </w:pPr>
+      <w:r>
+        <w:rPr>
+          <w:rFonts w:ascii="Calibri" w:eastAsia="Times New Roman" w:hAnsi="Calibri"/>
+          <w:b/>
+          <w:bCs/>
+        </w:rPr>
+        <w:t>LIDER DE GRUPO</w:t>
+      </w:r>
+    </w:p>
+    <w:p>
+      <w:pPr>
+        <w:ind w:left="284" w:hanging="284"/>
+        <w:jc w:val="both"/>
+        <w:rPr>
+          <w:rFonts w:ascii="Calibri" w:eastAsia="Times New Roman" w:hAnsi="Calibri"/>
+          <w:b/>
+          <w:bCs/>
+        </w:rPr>
+      </w:pPr>
+    </w:p>
+    <w:p>
+      <w:pPr>
+        <w:pStyle w:val="ListParagraph"/>
+        <w:ind w:left="0"/>
+        <w:jc w:val="both"/>
+        <w:rPr>
+          <w:rFonts w:ascii="Calibri" w:eastAsia="Times New Roman" w:hAnsi="Calibri"/>
+          <w:b/>
+          <w:bCs/>
+          <w:sz w:val="22"/>
+          <w:szCs w:val="22"/>
+        </w:rPr>
+      </w:pPr>
+      <w:r>
+        <w:rPr>
+          <w:rFonts w:ascii="Calibri" w:eastAsia="Times New Roman" w:hAnsi="Calibri"/>
+          <w:b/>
+          <w:bCs/>
+          <w:sz w:val="22"/>
+          <w:szCs w:val="22"/>
+        </w:rPr>
+        <w:t>Objetivos definidos por r</w:t>
+      </w:r>
+      <w:r>
+        <w:rPr>
+          <w:rFonts w:ascii="Calibri" w:eastAsia="Times New Roman" w:hAnsi="Calibri"/>
+          <w:b/>
+          <w:bCs/>
+          <w:sz w:val="22"/>
+          <w:szCs w:val="22"/>
+        </w:rPr>
+        <w:t>ol</w:t>
+      </w:r>
+    </w:p>
+    <w:p>
+      <w:pPr>
+        <w:pStyle w:val="ListParagraph"/>
+        <w:ind w:left="284"/>
+        <w:jc w:val="both"/>
+        <w:rPr>
+          <w:rFonts w:ascii="Calibri" w:eastAsia="Times New Roman" w:hAnsi="Calibri"/>
+          <w:sz w:val="22"/>
+          <w:szCs w:val="22"/>
+        </w:rPr>
+      </w:pPr>
+      <w:r>
+        <w:rPr>
+          <w:rFonts w:ascii="Calibri" w:eastAsia="Times New Roman" w:hAnsi="Calibri"/>
+          <w:sz w:val="22"/>
+          <w:szCs w:val="22"/>
+        </w:rPr>
+        <w:t>Orientar al grupo para desarrollar las labores que se planean en cada una de las áreas y realizar seguimiento para que se pueda cumplir con el objetivo.</w:t>
+      </w:r>
+    </w:p>
+    <w:p>
+      <w:pPr>
+        <w:pStyle w:val="ListParagraph"/>
+        <w:ind w:left="284"/>
+        <w:jc w:val="both"/>
+        <w:rPr>
+          <w:rFonts w:ascii="Calibri" w:eastAsia="Times New Roman" w:hAnsi="Calibri"/>
+          <w:sz w:val="22"/>
+          <w:szCs w:val="22"/>
+        </w:rPr>
+      </w:pPr>
+    </w:p>
+    <w:p>
+      <w:pPr>
+        <w:pStyle w:val="ListParagraph"/>
+        <w:numPr>
+          <w:ilvl w:val="0"/>
+          <w:numId w:val="24"/>
+        </w:numPr>
+        <w:ind w:left="284" w:hanging="284"/>
+        <w:jc w:val="both"/>
+        <w:rPr>
+          <w:rFonts w:ascii="Calibri" w:eastAsia="Times New Roman" w:hAnsi="Calibri"/>
+          <w:b/>
+          <w:bCs/>
+          <w:sz w:val="22"/>
+          <w:szCs w:val="22"/>
+        </w:rPr>
+      </w:pPr>
+      <w:r>
+        <w:rPr>
+          <w:rFonts w:ascii="Calibri" w:eastAsia="Times New Roman" w:hAnsi="Calibri"/>
+          <w:b/>
+          <w:bCs/>
+          <w:sz w:val="22"/>
+          <w:szCs w:val="22"/>
+        </w:rPr>
+        <w:t>Cumplimiento de los objetivos durante el ciclo</w:t>
+      </w:r>
+    </w:p>
+    <w:p>
+      <w:pPr>
+        <w:pStyle w:val="ListParagraph"/>
+        <w:ind w:left="284"/>
+        <w:jc w:val="both"/>
+        <w:rPr>
+          <w:rFonts w:ascii="Calibri" w:eastAsia="Times New Roman" w:hAnsi="Calibri"/>
+          <w:sz w:val="22"/>
+          <w:szCs w:val="22"/>
+        </w:rPr>
+      </w:pPr>
+      <w:r>
+        <w:rPr>
+          <w:rFonts w:ascii="Calibri" w:eastAsia="Times New Roman" w:hAnsi="Calibri"/>
+          <w:sz w:val="22"/>
+          <w:szCs w:val="22"/>
+        </w:rPr>
+        <w:t>Orientar al grupo para desarrollar las labores que se planean en cada una de las áreas y realizar seguimiento para que se pueda cumplir con el objetivo.</w:t>
+      </w:r>
+    </w:p>
+    <w:p>
+      <w:pPr>
+        <w:pStyle w:val="ListParagraph"/>
+        <w:ind w:left="284" w:hanging="284"/>
+        <w:jc w:val="both"/>
+        <w:rPr>
+          <w:rFonts w:ascii="Calibri" w:eastAsia="Times New Roman" w:hAnsi="Calibri"/>
+          <w:sz w:val="22"/>
+          <w:szCs w:val="22"/>
+        </w:rPr>
+      </w:pPr>
+    </w:p>
+    <w:p>
+      <w:pPr>
+        <w:pStyle w:val="ListParagraph"/>
+        <w:numPr>
+          <w:ilvl w:val="0"/>
+          <w:numId w:val="24"/>
+        </w:numPr>
+        <w:ind w:left="284" w:hanging="284"/>
+        <w:jc w:val="both"/>
+        <w:rPr>
+          <w:rFonts w:ascii="Calibri" w:eastAsia="Times New Roman" w:hAnsi="Calibri"/>
+          <w:b/>
+          <w:bCs/>
+          <w:sz w:val="22"/>
+          <w:szCs w:val="22"/>
+        </w:rPr>
+      </w:pPr>
+      <w:r>
+        <w:rPr>
+          <w:rFonts w:ascii="Calibri" w:eastAsia="Times New Roman" w:hAnsi="Calibri"/>
+          <w:b/>
+          <w:bCs/>
+          <w:sz w:val="22"/>
+          <w:szCs w:val="22"/>
+        </w:rPr>
+        <w:t>Inconvenientes</w:t>
+      </w:r>
+    </w:p>
+    <w:p>
+      <w:pPr>
+        <w:pStyle w:val="ListParagraph"/>
+        <w:ind w:left="284"/>
+        <w:jc w:val="both"/>
+        <w:rPr>
+          <w:rFonts w:ascii="Calibri" w:eastAsia="Times New Roman" w:hAnsi="Calibri"/>
+          <w:sz w:val="22"/>
+          <w:szCs w:val="22"/>
+        </w:rPr>
+      </w:pPr>
+      <w:r>
+        <w:rPr>
+          <w:rFonts w:ascii="Calibri" w:eastAsia="Times New Roman" w:hAnsi="Calibri"/>
+          <w:sz w:val="22"/>
+          <w:szCs w:val="22"/>
+        </w:rPr>
+        <w:t>Aunque repetimos los mismos roles todavía se tiene i</w:t>
+      </w:r>
+      <w:r>
+        <w:rPr>
+          <w:rFonts w:ascii="Calibri" w:eastAsia="Times New Roman" w:hAnsi="Calibri"/>
+          <w:sz w:val="22"/>
+          <w:szCs w:val="22"/>
+        </w:rPr>
+        <w:t>nexperiencia de todos los integrantes del equipo en cada uno de sus roles, riesgo que debe mitigarse para las próximas ejecuciones.</w:t>
+      </w:r>
+    </w:p>
+    <w:p>
+      <w:pPr>
+        <w:pStyle w:val="ListParagraph"/>
+        <w:ind w:left="284"/>
+        <w:jc w:val="both"/>
+        <w:rPr>
+          <w:rFonts w:ascii="Calibri" w:eastAsia="Times New Roman" w:hAnsi="Calibri"/>
+          <w:sz w:val="22"/>
+          <w:szCs w:val="22"/>
+        </w:rPr>
+      </w:pPr>
+    </w:p>
+    <w:p>
+      <w:pPr>
+        <w:pStyle w:val="ListParagraph"/>
+        <w:numPr>
+          <w:ilvl w:val="0"/>
+          <w:numId w:val="24"/>
+        </w:numPr>
+        <w:ind w:left="284" w:hanging="284"/>
+        <w:jc w:val="both"/>
+        <w:rPr>
+          <w:rFonts w:ascii="Calibri" w:eastAsia="Times New Roman" w:hAnsi="Calibri"/>
+          <w:b/>
+          <w:bCs/>
+          <w:sz w:val="22"/>
+          <w:szCs w:val="22"/>
+        </w:rPr>
+      </w:pPr>
+      <w:r>
+        <w:rPr>
+          <w:rFonts w:ascii="Calibri" w:eastAsia="Times New Roman" w:hAnsi="Calibri"/>
+          <w:b/>
+          <w:bCs/>
+          <w:sz w:val="22"/>
+          <w:szCs w:val="22"/>
+        </w:rPr>
+        <w:lastRenderedPageBreak/>
+        <w:t>Aspectos a Mejorar</w:t>
+      </w:r>
+    </w:p>
+    <w:p>
+      <w:pPr>
+        <w:pStyle w:val="ListParagraph"/>
+        <w:ind w:left="284"/>
+        <w:jc w:val="both"/>
+        <w:rPr>
+          <w:rFonts w:ascii="Calibri" w:eastAsia="Times New Roman" w:hAnsi="Calibri"/>
+          <w:sz w:val="22"/>
+          <w:szCs w:val="22"/>
+        </w:rPr>
+      </w:pPr>
+      <w:r>
+        <w:rPr>
+          <w:rFonts w:ascii="Calibri" w:eastAsia="Times New Roman" w:hAnsi="Calibri"/>
+          <w:sz w:val="22"/>
+          <w:szCs w:val="22"/>
+        </w:rPr>
+        <w:t>Mejorar las e</w:t>
+      </w:r>
+      <w:r>
+        <w:rPr>
+          <w:rFonts w:ascii="Calibri" w:eastAsia="Times New Roman" w:hAnsi="Calibri"/>
+          <w:sz w:val="22"/>
+          <w:szCs w:val="22"/>
+        </w:rPr>
+        <w:t xml:space="preserve">strategias de comunicación </w:t>
+      </w:r>
+      <w:r>
+        <w:rPr>
+          <w:rFonts w:ascii="Calibri" w:eastAsia="Times New Roman" w:hAnsi="Calibri"/>
+          <w:sz w:val="22"/>
+          <w:szCs w:val="22"/>
+        </w:rPr>
+        <w:t xml:space="preserve">e integración </w:t>
+      </w:r>
+      <w:r>
+        <w:rPr>
+          <w:rFonts w:ascii="Calibri" w:eastAsia="Times New Roman" w:hAnsi="Calibri"/>
+          <w:sz w:val="22"/>
+          <w:szCs w:val="22"/>
+        </w:rPr>
+        <w:t>para que se tenga un estado del proyecto en tiempo real.</w:t>
+      </w:r>
+    </w:p>
+    <w:p>
+      <w:pPr>
+        <w:pStyle w:val="ListParagraph"/>
+        <w:ind w:left="284"/>
+        <w:jc w:val="both"/>
+        <w:rPr>
+          <w:rFonts w:ascii="Calibri" w:eastAsia="Times New Roman" w:hAnsi="Calibri"/>
+          <w:sz w:val="22"/>
+          <w:szCs w:val="22"/>
+        </w:rPr>
+      </w:pPr>
+    </w:p>
+    <w:p>
+      <w:pPr>
+        <w:pStyle w:val="ListParagraph"/>
+        <w:numPr>
+          <w:ilvl w:val="0"/>
+          <w:numId w:val="24"/>
+        </w:numPr>
+        <w:ind w:left="284" w:hanging="284"/>
+        <w:jc w:val="both"/>
+        <w:rPr>
+          <w:rFonts w:ascii="Calibri" w:eastAsia="Times New Roman" w:hAnsi="Calibri"/>
+          <w:b/>
+          <w:bCs/>
+          <w:sz w:val="22"/>
+          <w:szCs w:val="22"/>
+        </w:rPr>
+      </w:pPr>
+      <w:r>
+        <w:rPr>
+          <w:rFonts w:ascii="Calibri" w:eastAsia="Times New Roman" w:hAnsi="Calibri"/>
+          <w:b/>
+          <w:bCs/>
+          <w:sz w:val="22"/>
+          <w:szCs w:val="22"/>
+        </w:rPr>
+        <w:t>¿Qué nos faltó como grupo en este ciclo?</w:t>
+      </w:r>
+    </w:p>
+    <w:p>
+      <w:pPr>
+        <w:pStyle w:val="ListParagraph"/>
+        <w:ind w:left="284"/>
+        <w:jc w:val="both"/>
+        <w:rPr>
+          <w:rFonts w:ascii="Calibri" w:eastAsia="Times New Roman" w:hAnsi="Calibri"/>
+          <w:sz w:val="22"/>
+          <w:szCs w:val="22"/>
+        </w:rPr>
+      </w:pPr>
+      <w:r>
+        <w:rPr>
+          <w:rFonts w:ascii="Calibri" w:eastAsia="Times New Roman" w:hAnsi="Calibri"/>
+          <w:sz w:val="22"/>
+          <w:szCs w:val="22"/>
+        </w:rPr>
+        <w:t>La toma de decisio</w:t>
+      </w:r>
+      <w:r>
+        <w:rPr>
+          <w:rFonts w:ascii="Calibri" w:eastAsia="Times New Roman" w:hAnsi="Calibri"/>
+          <w:sz w:val="22"/>
+          <w:szCs w:val="22"/>
+        </w:rPr>
+        <w:t xml:space="preserve">nes en la asignación de tareas, </w:t>
+      </w:r>
+      <w:r>
+        <w:rPr>
+          <w:rFonts w:ascii="Calibri" w:eastAsia="Times New Roman" w:hAnsi="Calibri"/>
+          <w:sz w:val="22"/>
+          <w:szCs w:val="22"/>
+        </w:rPr>
+        <w:t>es necesario involucrar a todos en las actividades que se desarrollan en la planeación para que no se presenten discusiones posteriormente.</w:t>
+      </w:r>
+    </w:p>
+    <w:p>
+      <w:pPr>
+        <w:pStyle w:val="ListParagraph"/>
+        <w:ind w:left="284"/>
+        <w:jc w:val="both"/>
+        <w:rPr>
+          <w:rFonts w:ascii="Calibri" w:eastAsia="Times New Roman" w:hAnsi="Calibri"/>
+          <w:sz w:val="22"/>
+          <w:szCs w:val="22"/>
+        </w:rPr>
+      </w:pPr>
+    </w:p>
+    <w:p>
+      <w:pPr>
+        <w:pStyle w:val="ListParagraph"/>
+        <w:numPr>
+          <w:ilvl w:val="0"/>
+          <w:numId w:val="24"/>
+        </w:numPr>
+        <w:ind w:left="284" w:hanging="284"/>
+        <w:jc w:val="both"/>
+        <w:rPr>
+          <w:rFonts w:ascii="Calibri" w:eastAsia="Times New Roman" w:hAnsi="Calibri"/>
+          <w:b/>
+          <w:bCs/>
+          <w:sz w:val="22"/>
+          <w:szCs w:val="22"/>
+        </w:rPr>
+      </w:pPr>
+      <w:r>
+        <w:rPr>
+          <w:rFonts w:ascii="Calibri" w:eastAsia="Times New Roman" w:hAnsi="Calibri"/>
+          <w:b/>
+          <w:bCs/>
+          <w:sz w:val="22"/>
+          <w:szCs w:val="22"/>
+        </w:rPr>
+        <w:t xml:space="preserve">¿Qué </w:t>
+      </w:r>
+      <w:r>
+        <w:rPr>
+          <w:rFonts w:ascii="Calibri" w:eastAsia="Times New Roman" w:hAnsi="Calibri"/>
+          <w:b/>
+          <w:bCs/>
+          <w:sz w:val="22"/>
+          <w:szCs w:val="22"/>
+        </w:rPr>
+        <w:t xml:space="preserve">etapas fueron las más difíciles y </w:t>
+      </w:r>
+      <w:r>
+        <w:rPr>
+          <w:rFonts w:ascii="Calibri" w:eastAsia="Times New Roman" w:hAnsi="Calibri"/>
+          <w:b/>
+          <w:bCs/>
+          <w:sz w:val="22"/>
+          <w:szCs w:val="22"/>
+        </w:rPr>
+        <w:t>p</w:t>
+      </w:r>
+      <w:r>
+        <w:rPr>
+          <w:rFonts w:ascii="Calibri" w:eastAsia="Times New Roman" w:hAnsi="Calibri"/>
+          <w:b/>
+          <w:bCs/>
+          <w:sz w:val="22"/>
+          <w:szCs w:val="22"/>
+        </w:rPr>
+        <w:t>or qué</w:t>
+      </w:r>
+      <w:r>
+        <w:rPr>
+          <w:rFonts w:ascii="Calibri" w:eastAsia="Times New Roman" w:hAnsi="Calibri"/>
+          <w:b/>
+          <w:bCs/>
+          <w:sz w:val="22"/>
+          <w:szCs w:val="22"/>
+        </w:rPr>
+        <w:t>?</w:t>
+      </w:r>
+    </w:p>
+    <w:p>
+      <w:pPr>
+        <w:pStyle w:val="ListParagraph"/>
+        <w:ind w:left="284"/>
+        <w:jc w:val="both"/>
+        <w:rPr>
+          <w:rFonts w:ascii="Calibri" w:eastAsia="Times New Roman" w:hAnsi="Calibri"/>
+          <w:sz w:val="22"/>
+          <w:szCs w:val="22"/>
+        </w:rPr>
+      </w:pPr>
+      <w:r>
+        <w:rPr>
+          <w:rFonts w:ascii="Calibri" w:eastAsia="Times New Roman" w:hAnsi="Calibri"/>
+          <w:sz w:val="22"/>
+          <w:szCs w:val="22"/>
+        </w:rPr>
+        <w:t>La Codificación, Pruebas, s</w:t>
+      </w:r>
+      <w:r>
+        <w:rPr>
+          <w:rFonts w:ascii="Calibri" w:eastAsia="Times New Roman" w:hAnsi="Calibri"/>
+          <w:sz w:val="22"/>
+          <w:szCs w:val="22"/>
+        </w:rPr>
+        <w:t>e realizaron sin el acompañamiento de todo el grupo y sin el tiempo necesario para una verificación posterior.</w:t>
+      </w:r>
+    </w:p>
+    <w:p>
+      <w:pPr>
+        <w:pStyle w:val="ListParagraph"/>
+        <w:ind w:left="284"/>
+        <w:jc w:val="both"/>
+        <w:rPr>
+          <w:rFonts w:ascii="Calibri" w:eastAsia="Times New Roman" w:hAnsi="Calibri"/>
+          <w:sz w:val="22"/>
+          <w:szCs w:val="22"/>
+        </w:rPr>
+      </w:pPr>
+    </w:p>
+    <w:p>
+      <w:pPr>
+        <w:pStyle w:val="ListParagraph"/>
+        <w:numPr>
+          <w:ilvl w:val="0"/>
+          <w:numId w:val="24"/>
+        </w:numPr>
+        <w:ind w:left="284" w:hanging="284"/>
+        <w:jc w:val="both"/>
+        <w:rPr>
+          <w:rFonts w:ascii="Calibri" w:eastAsia="Times New Roman" w:hAnsi="Calibri"/>
+          <w:b/>
+          <w:bCs/>
+          <w:sz w:val="22"/>
+          <w:szCs w:val="22"/>
+        </w:rPr>
+      </w:pPr>
+      <w:r>
+        <w:rPr>
+          <w:rFonts w:ascii="Calibri" w:eastAsia="Times New Roman" w:hAnsi="Calibri"/>
+          <w:b/>
+          <w:bCs/>
+          <w:sz w:val="22"/>
+          <w:szCs w:val="22"/>
+        </w:rPr>
+        <w:t>¿Qué no me gustó del ciclo?</w:t>
+      </w:r>
+    </w:p>
+    <w:p>
+      <w:pPr>
+        <w:pStyle w:val="ListParagraph"/>
+        <w:ind w:left="284"/>
+        <w:jc w:val="both"/>
+        <w:rPr>
+          <w:rFonts w:ascii="Calibri" w:eastAsia="Times New Roman" w:hAnsi="Calibri"/>
+          <w:sz w:val="22"/>
+          <w:szCs w:val="22"/>
+        </w:rPr>
+      </w:pPr>
+      <w:r>
+        <w:rPr>
+          <w:rFonts w:ascii="Calibri" w:eastAsia="Times New Roman" w:hAnsi="Calibri"/>
+          <w:sz w:val="22"/>
+          <w:szCs w:val="22"/>
+        </w:rPr>
+        <w:t>En general el ciclo fue bastante grato y llevadero</w:t>
+      </w:r>
+      <w:r>
+        <w:rPr>
+          <w:rFonts w:ascii="Calibri" w:eastAsia="Times New Roman" w:hAnsi="Calibri"/>
+          <w:sz w:val="22"/>
+          <w:szCs w:val="22"/>
+        </w:rPr>
+        <w:t>.</w:t>
+      </w:r>
+    </w:p>
+    <w:p>
+      <w:pPr>
+        <w:ind w:left="284" w:hanging="284"/>
+        <w:jc w:val="both"/>
+        <w:rPr>
+          <w:rFonts w:ascii="Calibri" w:eastAsia="Times New Roman" w:hAnsi="Calibri"/>
+          <w:bCs/>
+        </w:rPr>
+      </w:pPr>
+    </w:p>
+    <w:p>
+      <w:pPr>
+        <w:ind w:left="284" w:hanging="284"/>
+        <w:jc w:val="both"/>
+        <w:rPr>
+          <w:rFonts w:ascii="Calibri" w:eastAsia="Times New Roman" w:hAnsi="Calibri"/>
+          <w:b/>
+          <w:bCs/>
+        </w:rPr>
+      </w:pPr>
+      <w:r>
+        <w:rPr>
+          <w:rFonts w:ascii="Calibri" w:eastAsia="Times New Roman" w:hAnsi="Calibri"/>
+          <w:b/>
+          <w:bCs/>
+        </w:rPr>
+        <w:t>LIDER DE PLANEACIÓN</w:t>
+      </w:r>
+    </w:p>
+    <w:p>
+      <w:pPr>
+        <w:pStyle w:val="ListParagraph"/>
+        <w:ind w:left="0"/>
+        <w:jc w:val="both"/>
+        <w:rPr>
+          <w:rFonts w:ascii="Calibri" w:eastAsia="Times New Roman" w:hAnsi="Calibri"/>
+          <w:b/>
+          <w:bCs/>
+          <w:sz w:val="22"/>
+          <w:szCs w:val="22"/>
+        </w:rPr>
+      </w:pPr>
+      <w:r>
+        <w:rPr>
+          <w:rFonts w:ascii="Calibri" w:eastAsia="Times New Roman" w:hAnsi="Calibri"/>
+          <w:b/>
+          <w:bCs/>
+          <w:sz w:val="22"/>
+          <w:szCs w:val="22"/>
+        </w:rPr>
+        <w:t>Objetivos definidos por r</w:t>
+      </w:r>
+      <w:r>
+        <w:rPr>
+          <w:rFonts w:ascii="Calibri" w:eastAsia="Times New Roman" w:hAnsi="Calibri"/>
+          <w:b/>
+          <w:bCs/>
+          <w:sz w:val="22"/>
+          <w:szCs w:val="22"/>
+        </w:rPr>
+        <w:t>ol</w:t>
+      </w:r>
+    </w:p>
+    <w:p>
+      <w:pPr>
+        <w:pStyle w:val="ListParagraph"/>
+        <w:ind w:left="284"/>
+        <w:jc w:val="both"/>
+        <w:rPr>
+          <w:rFonts w:ascii="Calibri" w:eastAsia="Times New Roman" w:hAnsi="Calibri"/>
+          <w:sz w:val="22"/>
+          <w:szCs w:val="22"/>
+        </w:rPr>
+      </w:pPr>
+      <w:r>
+        <w:rPr>
+          <w:rFonts w:ascii="Calibri" w:eastAsia="Times New Roman" w:hAnsi="Calibri"/>
+          <w:sz w:val="22"/>
+          <w:szCs w:val="22"/>
+        </w:rPr>
+        <w:t xml:space="preserve">Realizar la planeación detallada </w:t>
+      </w:r>
+      <w:r>
+        <w:rPr>
+          <w:rFonts w:ascii="Calibri" w:eastAsia="Times New Roman" w:hAnsi="Calibri"/>
+          <w:sz w:val="22"/>
+          <w:szCs w:val="22"/>
+        </w:rPr>
+        <w:t>de cada uno de los ciclos</w:t>
+      </w:r>
+      <w:r>
+        <w:rPr>
+          <w:rFonts w:ascii="Calibri" w:eastAsia="Times New Roman" w:hAnsi="Calibri"/>
+          <w:sz w:val="22"/>
+          <w:szCs w:val="22"/>
+        </w:rPr>
+        <w:t>.</w:t>
+      </w:r>
+    </w:p>
+    <w:p>
+      <w:pPr>
+        <w:pStyle w:val="ListParagraph"/>
+        <w:ind w:left="284"/>
+        <w:jc w:val="both"/>
+        <w:rPr>
+          <w:rFonts w:ascii="Calibri" w:eastAsia="Times New Roman" w:hAnsi="Calibri"/>
+          <w:sz w:val="22"/>
+          <w:szCs w:val="22"/>
+        </w:rPr>
+      </w:pPr>
+    </w:p>
+    <w:p>
+      <w:pPr>
+        <w:pStyle w:val="ListParagraph"/>
+        <w:numPr>
+          <w:ilvl w:val="0"/>
+          <w:numId w:val="22"/>
+        </w:numPr>
+        <w:ind w:left="284" w:hanging="284"/>
+        <w:jc w:val="both"/>
+        <w:rPr>
+          <w:rFonts w:ascii="Calibri" w:eastAsia="Times New Roman" w:hAnsi="Calibri"/>
+          <w:b/>
+          <w:bCs/>
+          <w:sz w:val="22"/>
+          <w:szCs w:val="22"/>
+        </w:rPr>
+      </w:pPr>
+      <w:r>
+        <w:rPr>
+          <w:rFonts w:ascii="Calibri" w:eastAsia="Times New Roman" w:hAnsi="Calibri"/>
+          <w:b/>
+          <w:bCs/>
+          <w:sz w:val="22"/>
+          <w:szCs w:val="22"/>
+        </w:rPr>
+        <w:t>Cumplimiento de los objetivos durante el ciclo</w:t>
+      </w:r>
+    </w:p>
+    <w:p>
+      <w:pPr>
+        <w:pStyle w:val="ListParagraph"/>
+        <w:ind w:left="284"/>
+        <w:jc w:val="both"/>
+        <w:rPr>
+          <w:rFonts w:ascii="Calibri" w:eastAsia="Times New Roman" w:hAnsi="Calibri"/>
+          <w:sz w:val="22"/>
+          <w:szCs w:val="22"/>
+        </w:rPr>
+      </w:pPr>
+      <w:r>
+        <w:rPr>
+          <w:rFonts w:ascii="Calibri" w:eastAsia="Times New Roman" w:hAnsi="Calibri"/>
+          <w:sz w:val="22"/>
+          <w:szCs w:val="22"/>
+        </w:rPr>
+        <w:t>Se cumplió los objetivos del proyecto satisfactoriamente, generando un documento muy completo en cuando el diseño y planeación basados en la estimación realizada.</w:t>
+      </w:r>
+    </w:p>
+    <w:p>
+      <w:pPr>
+        <w:pStyle w:val="ListParagraph"/>
+        <w:ind w:left="284"/>
+        <w:jc w:val="both"/>
+        <w:rPr>
+          <w:rFonts w:ascii="Calibri" w:eastAsia="Times New Roman" w:hAnsi="Calibri"/>
+          <w:sz w:val="22"/>
+          <w:szCs w:val="22"/>
+        </w:rPr>
+      </w:pPr>
+    </w:p>
+    <w:p>
+      <w:pPr>
+        <w:pStyle w:val="ListParagraph"/>
+        <w:ind w:left="284"/>
+        <w:jc w:val="both"/>
+        <w:rPr>
+          <w:rFonts w:ascii="Calibri" w:eastAsia="Times New Roman" w:hAnsi="Calibri"/>
+          <w:sz w:val="22"/>
+          <w:szCs w:val="22"/>
+        </w:rPr>
+      </w:pPr>
+    </w:p>
+    <w:p>
+      <w:pPr>
+        <w:pStyle w:val="ListParagraph"/>
+        <w:numPr>
+          <w:ilvl w:val="0"/>
+          <w:numId w:val="22"/>
+        </w:numPr>
+        <w:ind w:left="284" w:hanging="284"/>
+        <w:jc w:val="both"/>
+        <w:rPr>
+          <w:rFonts w:ascii="Calibri" w:eastAsia="Times New Roman" w:hAnsi="Calibri"/>
+          <w:b/>
+          <w:bCs/>
+          <w:sz w:val="22"/>
+          <w:szCs w:val="22"/>
+        </w:rPr>
+      </w:pPr>
+      <w:r>
+        <w:rPr>
+          <w:rFonts w:ascii="Calibri" w:eastAsia="Times New Roman" w:hAnsi="Calibri"/>
+          <w:b/>
+          <w:bCs/>
+          <w:sz w:val="22"/>
+          <w:szCs w:val="22"/>
+        </w:rPr>
+        <w:t>Inconvenientes</w:t>
+      </w:r>
+    </w:p>
+    <w:p>
+      <w:pPr>
+        <w:pStyle w:val="ListParagraph"/>
+        <w:ind w:left="284"/>
+        <w:jc w:val="both"/>
+        <w:rPr>
+          <w:rFonts w:ascii="Calibri" w:eastAsia="Times New Roman" w:hAnsi="Calibri"/>
+          <w:sz w:val="22"/>
+          <w:szCs w:val="22"/>
+        </w:rPr>
+      </w:pPr>
+      <w:r>
+        <w:rPr>
+          <w:rFonts w:ascii="Calibri" w:eastAsia="Times New Roman" w:hAnsi="Calibri"/>
+          <w:sz w:val="22"/>
+          <w:szCs w:val="22"/>
+        </w:rPr>
+        <w:t>Escasez de tiempo</w:t>
+      </w:r>
+      <w:r>
+        <w:rPr>
+          <w:rFonts w:ascii="Calibri" w:eastAsia="Times New Roman" w:hAnsi="Calibri"/>
+          <w:sz w:val="22"/>
+          <w:szCs w:val="22"/>
+        </w:rPr>
+        <w:t xml:space="preserve"> y recursos</w:t>
+      </w:r>
+    </w:p>
+    <w:p>
+      <w:pPr>
+        <w:pStyle w:val="ListParagraph"/>
+        <w:ind w:left="284"/>
+        <w:jc w:val="both"/>
+        <w:rPr>
+          <w:rFonts w:ascii="Calibri" w:eastAsia="Times New Roman" w:hAnsi="Calibri"/>
+          <w:sz w:val="22"/>
+          <w:szCs w:val="22"/>
+        </w:rPr>
+      </w:pPr>
+    </w:p>
+    <w:p>
+      <w:pPr>
+        <w:pStyle w:val="ListParagraph"/>
+        <w:numPr>
+          <w:ilvl w:val="0"/>
+          <w:numId w:val="22"/>
+        </w:numPr>
+        <w:ind w:left="284" w:hanging="284"/>
+        <w:jc w:val="both"/>
+        <w:rPr>
+          <w:rFonts w:ascii="Calibri" w:eastAsia="Times New Roman" w:hAnsi="Calibri"/>
+          <w:b/>
+          <w:bCs/>
+          <w:sz w:val="22"/>
+          <w:szCs w:val="22"/>
+        </w:rPr>
+      </w:pPr>
+      <w:r>
+        <w:rPr>
+          <w:rFonts w:ascii="Calibri" w:eastAsia="Times New Roman" w:hAnsi="Calibri"/>
+          <w:b/>
+          <w:bCs/>
+          <w:sz w:val="22"/>
+          <w:szCs w:val="22"/>
+        </w:rPr>
+        <w:t>Aspectos a Mejorar</w:t>
+      </w:r>
+    </w:p>
+    <w:p>
+      <w:pPr>
+        <w:pStyle w:val="ListParagraph"/>
+        <w:ind w:left="284"/>
+        <w:jc w:val="both"/>
+        <w:rPr>
+          <w:rFonts w:ascii="Calibri" w:eastAsia="Times New Roman" w:hAnsi="Calibri"/>
+          <w:sz w:val="22"/>
+          <w:szCs w:val="22"/>
+        </w:rPr>
+      </w:pPr>
+      <w:r>
+        <w:rPr>
+          <w:rFonts w:ascii="Calibri" w:eastAsia="Times New Roman" w:hAnsi="Calibri"/>
+          <w:sz w:val="22"/>
+          <w:szCs w:val="22"/>
+        </w:rPr>
+        <w:t xml:space="preserve">Maximizar </w:t>
+      </w:r>
+      <w:r>
+        <w:rPr>
+          <w:rFonts w:ascii="Calibri" w:eastAsia="Times New Roman" w:hAnsi="Calibri"/>
+          <w:sz w:val="22"/>
+          <w:szCs w:val="22"/>
+        </w:rPr>
+        <w:t xml:space="preserve">el tiempo </w:t>
+      </w:r>
+      <w:r>
+        <w:rPr>
+          <w:rFonts w:ascii="Calibri" w:eastAsia="Times New Roman" w:hAnsi="Calibri"/>
+          <w:sz w:val="22"/>
+          <w:szCs w:val="22"/>
+        </w:rPr>
+        <w:t xml:space="preserve">y recursos </w:t>
+      </w:r>
+      <w:r>
+        <w:rPr>
+          <w:rFonts w:ascii="Calibri" w:eastAsia="Times New Roman" w:hAnsi="Calibri"/>
+          <w:sz w:val="22"/>
+          <w:szCs w:val="22"/>
+        </w:rPr>
+        <w:t>disponible</w:t>
+      </w:r>
+      <w:r>
+        <w:rPr>
+          <w:rFonts w:ascii="Calibri" w:eastAsia="Times New Roman" w:hAnsi="Calibri"/>
+          <w:sz w:val="22"/>
+          <w:szCs w:val="22"/>
+        </w:rPr>
+        <w:t>s</w:t>
+      </w:r>
+      <w:r>
+        <w:rPr>
+          <w:rFonts w:ascii="Calibri" w:eastAsia="Times New Roman" w:hAnsi="Calibri"/>
+          <w:sz w:val="22"/>
+          <w:szCs w:val="22"/>
+        </w:rPr>
+        <w:t>.</w:t>
+      </w:r>
+    </w:p>
+    <w:p>
+      <w:pPr>
+        <w:pStyle w:val="ListParagraph"/>
+        <w:ind w:left="284"/>
+        <w:jc w:val="both"/>
+        <w:rPr>
+          <w:rFonts w:ascii="Calibri" w:eastAsia="Times New Roman" w:hAnsi="Calibri"/>
+          <w:sz w:val="22"/>
+          <w:szCs w:val="22"/>
+        </w:rPr>
+      </w:pPr>
+    </w:p>
+    <w:p>
+      <w:pPr>
+        <w:pStyle w:val="ListParagraph"/>
+        <w:numPr>
+          <w:ilvl w:val="0"/>
+          <w:numId w:val="22"/>
+        </w:numPr>
+        <w:ind w:left="284" w:hanging="284"/>
+        <w:jc w:val="both"/>
+        <w:rPr>
+          <w:rFonts w:ascii="Calibri" w:eastAsia="Times New Roman" w:hAnsi="Calibri"/>
+          <w:b/>
+          <w:bCs/>
+          <w:sz w:val="22"/>
+          <w:szCs w:val="22"/>
+        </w:rPr>
+      </w:pPr>
+      <w:r>
+        <w:rPr>
+          <w:rFonts w:ascii="Calibri" w:eastAsia="Times New Roman" w:hAnsi="Calibri"/>
+          <w:b/>
+          <w:bCs/>
+          <w:sz w:val="22"/>
+          <w:szCs w:val="22"/>
+        </w:rPr>
+        <w:t>¿Qué nos faltó como grupo en este ciclo?</w:t>
+      </w:r>
+    </w:p>
+    <w:p>
+      <w:pPr>
+        <w:pStyle w:val="ListParagraph"/>
+        <w:ind w:left="284"/>
+        <w:jc w:val="both"/>
+        <w:rPr>
+          <w:rFonts w:ascii="Calibri" w:eastAsia="Times New Roman" w:hAnsi="Calibri"/>
+          <w:sz w:val="22"/>
+          <w:szCs w:val="22"/>
+        </w:rPr>
+      </w:pPr>
+      <w:r>
+        <w:rPr>
+          <w:rFonts w:ascii="Calibri" w:eastAsia="Times New Roman" w:hAnsi="Calibri"/>
+          <w:sz w:val="22"/>
+          <w:szCs w:val="22"/>
+        </w:rPr>
+        <w:t>El grupo respondió muy bien a la asignación de actividades y al cumplimiento de las mismas.</w:t>
+      </w:r>
+    </w:p>
+    <w:p>
+      <w:pPr>
+        <w:pStyle w:val="ListParagraph"/>
+        <w:ind w:left="284"/>
+        <w:jc w:val="both"/>
+        <w:rPr>
+          <w:rFonts w:ascii="Calibri" w:eastAsia="Times New Roman" w:hAnsi="Calibri"/>
+          <w:sz w:val="22"/>
+          <w:szCs w:val="22"/>
+        </w:rPr>
+      </w:pPr>
+      <w:r>
+        <w:rPr>
+          <w:rFonts w:ascii="Calibri" w:eastAsia="Times New Roman" w:hAnsi="Calibri"/>
+          <w:sz w:val="22"/>
+          <w:szCs w:val="22"/>
+        </w:rPr>
+        <w:t xml:space="preserve"> </w:t>
+      </w:r>
+    </w:p>
+    <w:p>
+      <w:pPr>
+        <w:pStyle w:val="ListParagraph"/>
+        <w:numPr>
+          <w:ilvl w:val="0"/>
+          <w:numId w:val="22"/>
+        </w:numPr>
+        <w:ind w:left="284" w:hanging="284"/>
+        <w:jc w:val="both"/>
+        <w:rPr>
+          <w:rFonts w:ascii="Calibri" w:eastAsia="Times New Roman" w:hAnsi="Calibri"/>
+          <w:b/>
+          <w:bCs/>
+          <w:sz w:val="22"/>
+          <w:szCs w:val="22"/>
+        </w:rPr>
+      </w:pPr>
+      <w:r>
+        <w:rPr>
+          <w:rFonts w:ascii="Calibri" w:eastAsia="Times New Roman" w:hAnsi="Calibri"/>
+          <w:b/>
+          <w:bCs/>
+          <w:sz w:val="22"/>
+          <w:szCs w:val="22"/>
+        </w:rPr>
+        <w:t>¿Cómo debería ser el proceso en el próximo ciclo?</w:t>
+      </w:r>
+    </w:p>
+    <w:p>
+      <w:pPr>
+        <w:pStyle w:val="ListParagraph"/>
+        <w:ind w:left="284"/>
+        <w:jc w:val="both"/>
+        <w:rPr>
+          <w:rFonts w:ascii="Calibri" w:eastAsia="Times New Roman" w:hAnsi="Calibri"/>
+          <w:sz w:val="22"/>
+          <w:szCs w:val="22"/>
+        </w:rPr>
+      </w:pPr>
+      <w:r>
+        <w:rPr>
+          <w:rFonts w:ascii="Calibri" w:eastAsia="Times New Roman" w:hAnsi="Calibri"/>
+          <w:sz w:val="22"/>
+          <w:szCs w:val="22"/>
+        </w:rPr>
+        <w:t>Debería contar en lo posible con mayor disponibilidad de tiempo y recursos</w:t>
+      </w:r>
+    </w:p>
+    <w:p>
+      <w:pPr>
+        <w:pStyle w:val="ListParagraph"/>
+        <w:ind w:left="284"/>
+        <w:jc w:val="both"/>
+        <w:rPr>
+          <w:rFonts w:ascii="Calibri" w:eastAsia="Times New Roman" w:hAnsi="Calibri"/>
+          <w:sz w:val="22"/>
+          <w:szCs w:val="22"/>
+        </w:rPr>
+      </w:pPr>
+    </w:p>
+    <w:p>
+      <w:pPr>
+        <w:pStyle w:val="ListParagraph"/>
+        <w:numPr>
+          <w:ilvl w:val="0"/>
+          <w:numId w:val="22"/>
+        </w:numPr>
+        <w:ind w:left="284" w:hanging="284"/>
+        <w:jc w:val="both"/>
+        <w:rPr>
+          <w:rFonts w:ascii="Calibri" w:eastAsia="Times New Roman" w:hAnsi="Calibri"/>
+          <w:b/>
+          <w:bCs/>
+          <w:sz w:val="22"/>
+          <w:szCs w:val="22"/>
+        </w:rPr>
+      </w:pPr>
+      <w:r>
+        <w:rPr>
+          <w:rFonts w:ascii="Calibri" w:eastAsia="Times New Roman" w:hAnsi="Calibri"/>
+          <w:b/>
+          <w:bCs/>
+          <w:sz w:val="22"/>
+          <w:szCs w:val="22"/>
+        </w:rPr>
+        <w:t>¿Qué e</w:t>
+      </w:r>
+      <w:r>
+        <w:rPr>
+          <w:rFonts w:ascii="Calibri" w:eastAsia="Times New Roman" w:hAnsi="Calibri"/>
+          <w:b/>
+          <w:bCs/>
+          <w:sz w:val="22"/>
+          <w:szCs w:val="22"/>
+        </w:rPr>
+        <w:t xml:space="preserve">tapas fueron las más difíciles y </w:t>
+      </w:r>
+      <w:r>
+        <w:rPr>
+          <w:rFonts w:ascii="Calibri" w:eastAsia="Times New Roman" w:hAnsi="Calibri"/>
+          <w:b/>
+          <w:bCs/>
+          <w:sz w:val="22"/>
+          <w:szCs w:val="22"/>
+        </w:rPr>
+        <w:t>p</w:t>
+      </w:r>
+      <w:r>
+        <w:rPr>
+          <w:rFonts w:ascii="Calibri" w:eastAsia="Times New Roman" w:hAnsi="Calibri"/>
+          <w:b/>
+          <w:bCs/>
+          <w:sz w:val="22"/>
+          <w:szCs w:val="22"/>
+        </w:rPr>
+        <w:t>or qué</w:t>
+      </w:r>
+      <w:r>
+        <w:rPr>
+          <w:rFonts w:ascii="Calibri" w:eastAsia="Times New Roman" w:hAnsi="Calibri"/>
+          <w:b/>
+          <w:bCs/>
+          <w:sz w:val="22"/>
+          <w:szCs w:val="22"/>
+        </w:rPr>
+        <w:t>?</w:t>
+      </w:r>
+    </w:p>
+    <w:p>
+      <w:pPr>
+        <w:pStyle w:val="ListParagraph"/>
+        <w:ind w:left="284"/>
+        <w:jc w:val="both"/>
+        <w:rPr>
+          <w:rFonts w:ascii="Calibri" w:eastAsia="Times New Roman" w:hAnsi="Calibri"/>
+          <w:sz w:val="22"/>
+          <w:szCs w:val="22"/>
+        </w:rPr>
+      </w:pPr>
+      <w:r>
+        <w:rPr>
+          <w:rFonts w:ascii="Calibri" w:eastAsia="Times New Roman" w:hAnsi="Calibri"/>
+          <w:sz w:val="22"/>
+          <w:szCs w:val="22"/>
+        </w:rPr>
+        <w:t>Definir la estrategia a seguir</w:t>
+      </w:r>
+      <w:r>
+        <w:rPr>
+          <w:rFonts w:ascii="Calibri" w:eastAsia="Times New Roman" w:hAnsi="Calibri"/>
+          <w:sz w:val="22"/>
+          <w:szCs w:val="22"/>
+        </w:rPr>
+        <w:t xml:space="preserve">, debido a que genero inconvenientes por la falta de </w:t>
+      </w:r>
+      <w:r>
+        <w:rPr>
+          <w:rFonts w:ascii="Calibri" w:eastAsia="Times New Roman" w:hAnsi="Calibri"/>
+          <w:sz w:val="22"/>
+          <w:szCs w:val="22"/>
+        </w:rPr>
+        <w:t>tiempo.</w:t>
+      </w:r>
+    </w:p>
+    <w:p>
+      <w:pPr>
+        <w:pStyle w:val="ListParagraph"/>
+        <w:ind w:left="284"/>
+        <w:jc w:val="both"/>
+        <w:rPr>
+          <w:rFonts w:ascii="Calibri" w:eastAsia="Times New Roman" w:hAnsi="Calibri"/>
+          <w:sz w:val="22"/>
+          <w:szCs w:val="22"/>
+        </w:rPr>
+      </w:pPr>
+    </w:p>
+    <w:p>
+      <w:pPr>
+        <w:pStyle w:val="ListParagraph"/>
+        <w:numPr>
+          <w:ilvl w:val="0"/>
+          <w:numId w:val="22"/>
+        </w:numPr>
+        <w:ind w:left="284" w:hanging="284"/>
+        <w:jc w:val="both"/>
+        <w:rPr>
+          <w:rFonts w:ascii="Calibri" w:eastAsia="Times New Roman" w:hAnsi="Calibri"/>
+          <w:b/>
+          <w:bCs/>
+          <w:sz w:val="22"/>
+          <w:szCs w:val="22"/>
+        </w:rPr>
+      </w:pPr>
+      <w:r>
+        <w:rPr>
+          <w:rFonts w:ascii="Calibri" w:eastAsia="Times New Roman" w:hAnsi="Calibri"/>
+          <w:b/>
+          <w:bCs/>
+          <w:sz w:val="22"/>
+          <w:szCs w:val="22"/>
+        </w:rPr>
+        <w:t>¿Qué no me gustó del ciclo?</w:t>
+      </w:r>
+    </w:p>
+    <w:p>
+      <w:pPr>
+        <w:pStyle w:val="ListParagraph"/>
+        <w:ind w:left="284"/>
+        <w:jc w:val="both"/>
+        <w:rPr>
+          <w:rFonts w:ascii="Calibri" w:eastAsia="Times New Roman" w:hAnsi="Calibri"/>
+          <w:sz w:val="22"/>
+          <w:szCs w:val="22"/>
+        </w:rPr>
+      </w:pPr>
+      <w:r>
+        <w:rPr>
+          <w:rFonts w:ascii="Calibri" w:eastAsia="Times New Roman" w:hAnsi="Calibri"/>
+          <w:sz w:val="22"/>
+          <w:szCs w:val="22"/>
+        </w:rPr>
+        <w:t>Disponibilidad</w:t>
+      </w:r>
+      <w:r>
+        <w:rPr>
+          <w:rFonts w:ascii="Calibri" w:eastAsia="Times New Roman" w:hAnsi="Calibri"/>
+          <w:sz w:val="22"/>
+          <w:szCs w:val="22"/>
+        </w:rPr>
+        <w:t xml:space="preserve"> de t</w:t>
+      </w:r>
+      <w:r>
+        <w:rPr>
+          <w:rFonts w:ascii="Calibri" w:eastAsia="Times New Roman" w:hAnsi="Calibri"/>
+          <w:sz w:val="22"/>
+          <w:szCs w:val="22"/>
+        </w:rPr>
+        <w:t>iempo</w:t>
+      </w:r>
+      <w:r>
+        <w:rPr>
+          <w:rFonts w:ascii="Calibri" w:eastAsia="Times New Roman" w:hAnsi="Calibri"/>
+          <w:sz w:val="22"/>
+          <w:szCs w:val="22"/>
+        </w:rPr>
+        <w:t>.</w:t>
+      </w:r>
+    </w:p>
+    <w:p>
+      <w:pPr>
+        <w:ind w:left="284" w:hanging="284"/>
+        <w:jc w:val="both"/>
+        <w:rPr>
+          <w:rFonts w:ascii="Calibri" w:hAnsi="Calibri"/>
+        </w:rPr>
+      </w:pPr>
+    </w:p>
+    <w:p>
+      <w:pPr>
+        <w:ind w:left="284" w:hanging="284"/>
+        <w:jc w:val="both"/>
+        <w:rPr>
+          <w:rFonts w:ascii="Calibri" w:eastAsia="Times New Roman" w:hAnsi="Calibri"/>
+          <w:b/>
+          <w:bCs/>
+        </w:rPr>
+      </w:pPr>
+    </w:p>
+    <w:p>
+      <w:pPr>
+        <w:ind w:left="284" w:hanging="284"/>
+        <w:jc w:val="both"/>
+        <w:rPr>
+          <w:rFonts w:ascii="Calibri" w:eastAsia="Times New Roman" w:hAnsi="Calibri"/>
+          <w:b/>
+          <w:bCs/>
+        </w:rPr>
+      </w:pPr>
+    </w:p>
+    <w:p>
+      <w:pPr>
+        <w:ind w:left="284" w:hanging="284"/>
+        <w:jc w:val="both"/>
+        <w:rPr>
+          <w:rFonts w:ascii="Calibri" w:eastAsia="Times New Roman" w:hAnsi="Calibri"/>
+          <w:b/>
+          <w:bCs/>
+        </w:rPr>
+      </w:pPr>
+      <w:r>
+        <w:rPr>
+          <w:rFonts w:ascii="Calibri" w:eastAsia="Times New Roman" w:hAnsi="Calibri"/>
+          <w:b/>
+          <w:bCs/>
+        </w:rPr>
+        <w:t>LIDER DE SOPORTE</w:t>
+      </w:r>
+    </w:p>
+    <w:p>
+      <w:pPr>
+        <w:pStyle w:val="ListParagraph"/>
+        <w:ind w:left="0"/>
+        <w:jc w:val="both"/>
+        <w:rPr>
+          <w:rFonts w:ascii="Calibri" w:eastAsia="Times New Roman" w:hAnsi="Calibri"/>
+          <w:b/>
+          <w:bCs/>
+          <w:sz w:val="22"/>
+          <w:szCs w:val="22"/>
+        </w:rPr>
+      </w:pPr>
+      <w:r>
+        <w:rPr>
+          <w:rFonts w:ascii="Calibri" w:eastAsia="Times New Roman" w:hAnsi="Calibri"/>
+          <w:b/>
+          <w:bCs/>
+          <w:sz w:val="22"/>
+          <w:szCs w:val="22"/>
+        </w:rPr>
+        <w:t>Objetivos Definidos por Rol</w:t>
+      </w:r>
+    </w:p>
+    <w:p>
+      <w:pPr>
+        <w:pStyle w:val="ListParagraph"/>
+        <w:ind w:left="284"/>
+        <w:jc w:val="both"/>
+        <w:rPr>
+          <w:rFonts w:ascii="Calibri" w:eastAsia="Times New Roman" w:hAnsi="Calibri"/>
+          <w:sz w:val="22"/>
+          <w:szCs w:val="22"/>
+        </w:rPr>
+      </w:pPr>
+      <w:r>
+        <w:rPr>
+          <w:rFonts w:ascii="Calibri" w:eastAsia="Times New Roman" w:hAnsi="Calibri"/>
+          <w:sz w:val="22"/>
+          <w:szCs w:val="22"/>
+        </w:rPr>
+        <w:t>Selección de herramientas de soporte</w:t>
+      </w:r>
+    </w:p>
+    <w:p>
+      <w:pPr>
+        <w:pStyle w:val="ListParagraph"/>
+        <w:ind w:left="284"/>
+        <w:jc w:val="both"/>
+        <w:rPr>
+          <w:rFonts w:ascii="Calibri" w:eastAsia="Times New Roman" w:hAnsi="Calibri"/>
+          <w:sz w:val="22"/>
+          <w:szCs w:val="22"/>
+        </w:rPr>
+      </w:pPr>
+      <w:r>
+        <w:rPr>
+          <w:rFonts w:ascii="Calibri" w:eastAsia="Times New Roman" w:hAnsi="Calibri"/>
+          <w:sz w:val="22"/>
+          <w:szCs w:val="22"/>
+        </w:rPr>
+        <w:t>Creación de documento con la descripción de las herramientas de soporte.</w:t>
+      </w:r>
+    </w:p>
+    <w:p>
+      <w:pPr>
+        <w:pStyle w:val="ListParagraph"/>
+        <w:ind w:left="284"/>
+        <w:jc w:val="both"/>
+        <w:rPr>
+          <w:rFonts w:ascii="Calibri" w:eastAsia="Times New Roman" w:hAnsi="Calibri"/>
+          <w:sz w:val="22"/>
+          <w:szCs w:val="22"/>
+        </w:rPr>
+      </w:pPr>
+    </w:p>
+    <w:p>
+      <w:pPr>
+        <w:pStyle w:val="ListParagraph"/>
+        <w:numPr>
+          <w:ilvl w:val="0"/>
+          <w:numId w:val="20"/>
+        </w:numPr>
+        <w:ind w:left="284" w:hanging="284"/>
+        <w:jc w:val="both"/>
+        <w:rPr>
+          <w:rFonts w:ascii="Calibri" w:eastAsia="Times New Roman" w:hAnsi="Calibri"/>
+          <w:b/>
+          <w:bCs/>
+          <w:sz w:val="22"/>
+          <w:szCs w:val="22"/>
+        </w:rPr>
+      </w:pPr>
+      <w:r>
+        <w:rPr>
+          <w:rFonts w:ascii="Calibri" w:eastAsia="Times New Roman" w:hAnsi="Calibri"/>
+          <w:b/>
+          <w:bCs/>
+          <w:sz w:val="22"/>
+          <w:szCs w:val="22"/>
+        </w:rPr>
+        <w:t>Cumplimiento de los objetivos durante el ciclo</w:t>
+      </w:r>
+    </w:p>
+    <w:p>
+      <w:pPr>
+        <w:pStyle w:val="ListParagraph"/>
+        <w:ind w:left="284"/>
+        <w:jc w:val="both"/>
+        <w:rPr>
+          <w:rFonts w:ascii="Calibri" w:eastAsia="Times New Roman" w:hAnsi="Calibri"/>
+          <w:sz w:val="22"/>
+          <w:szCs w:val="22"/>
+        </w:rPr>
+      </w:pPr>
+      <w:r>
+        <w:rPr>
+          <w:rFonts w:ascii="Calibri" w:eastAsia="Times New Roman" w:hAnsi="Calibri"/>
+          <w:sz w:val="22"/>
+          <w:szCs w:val="22"/>
+        </w:rPr>
+        <w:t>Se hizo la selección de herramientas</w:t>
+      </w:r>
+    </w:p>
+    <w:p>
+      <w:pPr>
+        <w:pStyle w:val="ListParagraph"/>
+        <w:ind w:left="284"/>
+        <w:jc w:val="both"/>
+        <w:rPr>
+          <w:rFonts w:ascii="Calibri" w:eastAsia="Times New Roman" w:hAnsi="Calibri"/>
+          <w:sz w:val="22"/>
+          <w:szCs w:val="22"/>
+        </w:rPr>
+      </w:pPr>
+      <w:r>
+        <w:rPr>
+          <w:rFonts w:ascii="Calibri" w:eastAsia="Times New Roman" w:hAnsi="Calibri"/>
+          <w:sz w:val="22"/>
+          <w:szCs w:val="22"/>
+        </w:rPr>
+        <w:t>Se creó el documento</w:t>
+      </w:r>
+    </w:p>
+    <w:p>
+      <w:pPr>
+        <w:pStyle w:val="ListParagraph"/>
+        <w:ind w:left="284"/>
+        <w:jc w:val="both"/>
+        <w:rPr>
+          <w:rFonts w:ascii="Calibri" w:eastAsia="Times New Roman" w:hAnsi="Calibri"/>
+          <w:sz w:val="22"/>
+          <w:szCs w:val="22"/>
+        </w:rPr>
+      </w:pPr>
+    </w:p>
+    <w:p>
+      <w:pPr>
+        <w:pStyle w:val="ListParagraph"/>
+        <w:numPr>
+          <w:ilvl w:val="0"/>
+          <w:numId w:val="20"/>
+        </w:numPr>
+        <w:ind w:left="284" w:hanging="284"/>
+        <w:jc w:val="both"/>
+        <w:rPr>
+          <w:rFonts w:ascii="Calibri" w:eastAsia="Times New Roman" w:hAnsi="Calibri"/>
+          <w:b/>
+          <w:bCs/>
+          <w:sz w:val="22"/>
+          <w:szCs w:val="22"/>
+        </w:rPr>
+      </w:pPr>
+      <w:r>
+        <w:rPr>
+          <w:rFonts w:ascii="Calibri" w:eastAsia="Times New Roman" w:hAnsi="Calibri"/>
+          <w:b/>
+          <w:bCs/>
+          <w:sz w:val="22"/>
+          <w:szCs w:val="22"/>
+        </w:rPr>
+        <w:t>Inconvenientes</w:t>
+      </w:r>
+    </w:p>
+    <w:p>
+      <w:pPr>
+        <w:pStyle w:val="ListParagraph"/>
+        <w:ind w:left="284"/>
+        <w:jc w:val="both"/>
+        <w:rPr>
+          <w:rFonts w:ascii="Calibri" w:eastAsia="Times New Roman" w:hAnsi="Calibri"/>
+          <w:sz w:val="22"/>
+          <w:szCs w:val="22"/>
+        </w:rPr>
+      </w:pPr>
+      <w:r>
+        <w:rPr>
+          <w:rFonts w:ascii="Calibri" w:eastAsia="Times New Roman" w:hAnsi="Calibri"/>
+          <w:sz w:val="22"/>
+          <w:szCs w:val="22"/>
+        </w:rPr>
+        <w:t xml:space="preserve">Algunos pequeños inconvenientes por desconocimiento de la tecnología </w:t>
+      </w:r>
+      <w:r>
+        <w:rPr>
+          <w:rFonts w:ascii="Calibri" w:eastAsia="Times New Roman" w:hAnsi="Calibri"/>
+          <w:sz w:val="22"/>
+          <w:szCs w:val="22"/>
+        </w:rPr>
+        <w:t>JAVA</w:t>
+      </w:r>
+    </w:p>
+    <w:p>
+      <w:pPr>
+        <w:pStyle w:val="ListParagraph"/>
+        <w:ind w:left="284"/>
+        <w:jc w:val="both"/>
+        <w:rPr>
+          <w:rFonts w:ascii="Calibri" w:eastAsia="Times New Roman" w:hAnsi="Calibri"/>
+          <w:sz w:val="22"/>
+          <w:szCs w:val="22"/>
+        </w:rPr>
+      </w:pPr>
+      <w:r>
+        <w:rPr>
+          <w:rFonts w:ascii="Calibri" w:eastAsia="Times New Roman" w:hAnsi="Calibri"/>
+          <w:sz w:val="22"/>
+          <w:szCs w:val="22"/>
+        </w:rPr>
+        <w:t>Escasez de tiempo</w:t>
+      </w:r>
+    </w:p>
+    <w:p>
+      <w:pPr>
+        <w:pStyle w:val="ListParagraph"/>
+        <w:ind w:left="284"/>
+        <w:jc w:val="both"/>
+        <w:rPr>
+          <w:rFonts w:ascii="Calibri" w:eastAsia="Times New Roman" w:hAnsi="Calibri"/>
+          <w:sz w:val="22"/>
+          <w:szCs w:val="22"/>
+        </w:rPr>
+      </w:pPr>
+    </w:p>
+    <w:p>
+      <w:pPr>
+        <w:pStyle w:val="ListParagraph"/>
+        <w:numPr>
+          <w:ilvl w:val="0"/>
+          <w:numId w:val="20"/>
+        </w:numPr>
+        <w:ind w:left="284" w:hanging="284"/>
+        <w:jc w:val="both"/>
+        <w:rPr>
+          <w:rFonts w:ascii="Calibri" w:eastAsia="Times New Roman" w:hAnsi="Calibri"/>
+          <w:b/>
+          <w:bCs/>
+          <w:sz w:val="22"/>
+          <w:szCs w:val="22"/>
+        </w:rPr>
+      </w:pPr>
+      <w:r>
+        <w:rPr>
+          <w:rFonts w:ascii="Calibri" w:eastAsia="Times New Roman" w:hAnsi="Calibri"/>
+          <w:b/>
+          <w:bCs/>
+          <w:sz w:val="22"/>
+          <w:szCs w:val="22"/>
+        </w:rPr>
+        <w:t>Aspectos a Mejorar</w:t>
+      </w:r>
+    </w:p>
+    <w:p>
+      <w:pPr>
+        <w:pStyle w:val="ListParagraph"/>
+        <w:ind w:left="284"/>
+        <w:jc w:val="both"/>
+        <w:rPr>
+          <w:rFonts w:ascii="Calibri" w:eastAsia="Times New Roman" w:hAnsi="Calibri"/>
+          <w:sz w:val="22"/>
+          <w:szCs w:val="22"/>
+        </w:rPr>
+      </w:pPr>
+      <w:r>
+        <w:rPr>
+          <w:rFonts w:ascii="Calibri" w:eastAsia="Times New Roman" w:hAnsi="Calibri"/>
+          <w:sz w:val="22"/>
+          <w:szCs w:val="22"/>
+        </w:rPr>
+        <w:t>Familiarizarse más con las herramientas JAVA</w:t>
+      </w:r>
+    </w:p>
+    <w:p>
+      <w:pPr>
+        <w:pStyle w:val="ListParagraph"/>
+        <w:ind w:left="284"/>
+        <w:jc w:val="both"/>
+        <w:rPr>
+          <w:rFonts w:ascii="Calibri" w:eastAsia="Times New Roman" w:hAnsi="Calibri"/>
+          <w:sz w:val="22"/>
+          <w:szCs w:val="22"/>
+        </w:rPr>
+      </w:pPr>
+      <w:r>
+        <w:rPr>
+          <w:rFonts w:ascii="Calibri" w:eastAsia="Times New Roman" w:hAnsi="Calibri"/>
+          <w:sz w:val="22"/>
+          <w:szCs w:val="22"/>
+        </w:rPr>
+        <w:t>Maximizar el uso de las herramientas</w:t>
+      </w:r>
+      <w:r>
+        <w:rPr>
+          <w:rFonts w:ascii="Calibri" w:eastAsia="Times New Roman" w:hAnsi="Calibri"/>
+          <w:sz w:val="22"/>
+          <w:szCs w:val="22"/>
+        </w:rPr>
+        <w:t xml:space="preserve"> </w:t>
+      </w:r>
+    </w:p>
+    <w:p>
+      <w:pPr>
+        <w:pStyle w:val="ListParagraph"/>
+        <w:ind w:left="284"/>
+        <w:jc w:val="both"/>
+        <w:rPr>
+          <w:rFonts w:ascii="Calibri" w:eastAsia="Times New Roman" w:hAnsi="Calibri"/>
+          <w:sz w:val="22"/>
+          <w:szCs w:val="22"/>
+        </w:rPr>
+      </w:pPr>
+    </w:p>
+    <w:p>
+      <w:pPr>
+        <w:pStyle w:val="ListParagraph"/>
+        <w:numPr>
+          <w:ilvl w:val="0"/>
+          <w:numId w:val="20"/>
+        </w:numPr>
+        <w:ind w:left="284" w:hanging="284"/>
+        <w:jc w:val="both"/>
+        <w:rPr>
+          <w:rFonts w:ascii="Calibri" w:eastAsia="Times New Roman" w:hAnsi="Calibri"/>
+          <w:b/>
+          <w:bCs/>
+          <w:sz w:val="22"/>
+          <w:szCs w:val="22"/>
+        </w:rPr>
+      </w:pPr>
+      <w:r>
+        <w:rPr>
+          <w:rFonts w:ascii="Calibri" w:eastAsia="Times New Roman" w:hAnsi="Calibri"/>
+          <w:b/>
+          <w:bCs/>
+          <w:sz w:val="22"/>
+          <w:szCs w:val="22"/>
+        </w:rPr>
+        <w:t>¿Qué nos faltó como grupo en este ciclo?</w:t>
+      </w:r>
+    </w:p>
+    <w:p>
+      <w:pPr>
+        <w:pStyle w:val="ListParagraph"/>
+        <w:ind w:left="284"/>
+        <w:jc w:val="both"/>
+        <w:rPr>
+          <w:rFonts w:ascii="Calibri" w:eastAsia="Times New Roman" w:hAnsi="Calibri"/>
+          <w:sz w:val="22"/>
+          <w:szCs w:val="22"/>
+        </w:rPr>
+      </w:pPr>
+      <w:r>
+        <w:rPr>
+          <w:rFonts w:ascii="Calibri" w:eastAsia="Times New Roman" w:hAnsi="Calibri"/>
+          <w:sz w:val="22"/>
+          <w:szCs w:val="22"/>
+        </w:rPr>
+        <w:t>El grupo respondió muy bien a la asignación de actividades y al cumplimiento de las mismas.</w:t>
+      </w:r>
+    </w:p>
+    <w:p>
+      <w:pPr>
+        <w:pStyle w:val="ListParagraph"/>
+        <w:ind w:left="284"/>
+        <w:jc w:val="both"/>
+        <w:rPr>
+          <w:rFonts w:ascii="Calibri" w:eastAsia="Times New Roman" w:hAnsi="Calibri"/>
+          <w:sz w:val="22"/>
+          <w:szCs w:val="22"/>
+        </w:rPr>
+      </w:pPr>
+    </w:p>
+    <w:p>
+      <w:pPr>
+        <w:pStyle w:val="ListParagraph"/>
+        <w:numPr>
+          <w:ilvl w:val="0"/>
+          <w:numId w:val="20"/>
+        </w:numPr>
+        <w:ind w:left="284" w:hanging="284"/>
+        <w:jc w:val="both"/>
+        <w:rPr>
+          <w:rFonts w:ascii="Calibri" w:eastAsia="Times New Roman" w:hAnsi="Calibri"/>
+          <w:b/>
+          <w:bCs/>
+          <w:sz w:val="22"/>
+          <w:szCs w:val="22"/>
+        </w:rPr>
+      </w:pPr>
+      <w:r>
+        <w:rPr>
+          <w:rFonts w:ascii="Calibri" w:eastAsia="Times New Roman" w:hAnsi="Calibri"/>
+          <w:b/>
+          <w:bCs/>
+          <w:sz w:val="22"/>
+          <w:szCs w:val="22"/>
+        </w:rPr>
+        <w:t>¿Cómo debería ser el proceso en el próximo ciclo?</w:t>
+      </w:r>
+    </w:p>
+    <w:p>
+      <w:pPr>
+        <w:pStyle w:val="ListParagraph"/>
+        <w:ind w:left="284"/>
+        <w:jc w:val="both"/>
+        <w:rPr>
+          <w:rFonts w:ascii="Calibri" w:eastAsia="Times New Roman" w:hAnsi="Calibri"/>
+          <w:sz w:val="22"/>
+          <w:szCs w:val="22"/>
+        </w:rPr>
+      </w:pPr>
+      <w:r>
+        <w:rPr>
+          <w:rFonts w:ascii="Calibri" w:eastAsia="Times New Roman" w:hAnsi="Calibri"/>
+          <w:sz w:val="22"/>
+          <w:szCs w:val="22"/>
+        </w:rPr>
+        <w:t>Mas balanceado, algunos miembros tuvieron más carga que otros</w:t>
+      </w:r>
+      <w:r>
+        <w:rPr>
+          <w:rFonts w:ascii="Calibri" w:eastAsia="Times New Roman" w:hAnsi="Calibri"/>
+          <w:sz w:val="22"/>
+          <w:szCs w:val="22"/>
+        </w:rPr>
+        <w:t>, con un poco más de recursos o un redefinición del alcance.</w:t>
+      </w:r>
+    </w:p>
+    <w:p>
+      <w:pPr>
+        <w:pStyle w:val="ListParagraph"/>
+        <w:ind w:left="284"/>
+        <w:jc w:val="both"/>
+        <w:rPr>
+          <w:rFonts w:ascii="Calibri" w:eastAsia="Times New Roman" w:hAnsi="Calibri"/>
+          <w:sz w:val="22"/>
+          <w:szCs w:val="22"/>
+        </w:rPr>
+      </w:pPr>
+    </w:p>
+    <w:p>
+      <w:pPr>
+        <w:pStyle w:val="ListParagraph"/>
+        <w:numPr>
+          <w:ilvl w:val="0"/>
+          <w:numId w:val="20"/>
+        </w:numPr>
+        <w:ind w:left="284" w:hanging="284"/>
+        <w:jc w:val="both"/>
+        <w:rPr>
+          <w:rFonts w:ascii="Calibri" w:eastAsia="Times New Roman" w:hAnsi="Calibri"/>
+          <w:b/>
+          <w:bCs/>
+          <w:sz w:val="22"/>
+          <w:szCs w:val="22"/>
+        </w:rPr>
+      </w:pPr>
+      <w:r>
+        <w:rPr>
+          <w:rFonts w:ascii="Calibri" w:eastAsia="Times New Roman" w:hAnsi="Calibri"/>
+          <w:b/>
+          <w:bCs/>
+          <w:sz w:val="22"/>
+          <w:szCs w:val="22"/>
+        </w:rPr>
+        <w:t>¿Qué no me gustó del ciclo?</w:t>
+      </w:r>
+    </w:p>
+    <w:p>
+      <w:pPr>
+        <w:pStyle w:val="ListParagraph"/>
+        <w:ind w:left="284"/>
+        <w:jc w:val="both"/>
+        <w:rPr>
+          <w:rFonts w:ascii="Calibri" w:eastAsia="Times New Roman" w:hAnsi="Calibri"/>
+          <w:sz w:val="22"/>
+          <w:szCs w:val="22"/>
+        </w:rPr>
+      </w:pPr>
+      <w:r>
+        <w:rPr>
+          <w:rFonts w:ascii="Calibri" w:eastAsia="Times New Roman" w:hAnsi="Calibri"/>
+          <w:sz w:val="22"/>
+          <w:szCs w:val="22"/>
+        </w:rPr>
+        <w:t xml:space="preserve">El ciclo se </w:t>
+      </w:r>
+      <w:r>
+        <w:rPr>
+          <w:rFonts w:ascii="Calibri" w:eastAsia="Times New Roman" w:hAnsi="Calibri"/>
+          <w:sz w:val="22"/>
+          <w:szCs w:val="22"/>
+        </w:rPr>
+        <w:t>desarrolló</w:t>
+      </w:r>
+      <w:r>
+        <w:rPr>
+          <w:rFonts w:ascii="Calibri" w:eastAsia="Times New Roman" w:hAnsi="Calibri"/>
+          <w:sz w:val="22"/>
+          <w:szCs w:val="22"/>
+        </w:rPr>
+        <w:t xml:space="preserve"> bien</w:t>
+      </w:r>
+    </w:p>
+    <w:p>
+      <w:pPr>
+        <w:pStyle w:val="ListParagraph"/>
+        <w:ind w:left="284" w:hanging="284"/>
+        <w:jc w:val="both"/>
+        <w:rPr>
+          <w:rFonts w:ascii="Calibri" w:eastAsia="Times New Roman" w:hAnsi="Calibri"/>
+          <w:sz w:val="22"/>
+          <w:szCs w:val="22"/>
+        </w:rPr>
+      </w:pPr>
+    </w:p>
+    <w:p>
+      <w:pPr>
+        <w:ind w:left="284" w:hanging="284"/>
+        <w:jc w:val="both"/>
+        <w:rPr>
+          <w:rFonts w:ascii="Calibri" w:eastAsia="Times New Roman" w:hAnsi="Calibri"/>
+          <w:b/>
+          <w:bCs/>
+        </w:rPr>
+      </w:pPr>
+      <w:r>
+        <w:rPr>
+          <w:rFonts w:ascii="Calibri" w:eastAsia="Times New Roman" w:hAnsi="Calibri"/>
+          <w:b/>
+          <w:bCs/>
+        </w:rPr>
+        <w:t>LIDER DE CALIDAD</w:t>
+      </w:r>
+    </w:p>
+    <w:p>
+      <w:pPr>
+        <w:pStyle w:val="ListParagraph"/>
+        <w:ind w:left="0"/>
+        <w:jc w:val="both"/>
+        <w:rPr>
+          <w:rFonts w:ascii="Calibri" w:eastAsia="Times New Roman" w:hAnsi="Calibri"/>
+          <w:b/>
+          <w:bCs/>
+          <w:sz w:val="22"/>
+          <w:szCs w:val="22"/>
+        </w:rPr>
+      </w:pPr>
+      <w:r>
+        <w:rPr>
+          <w:rFonts w:ascii="Calibri" w:eastAsia="Times New Roman" w:hAnsi="Calibri"/>
+          <w:b/>
+          <w:bCs/>
+          <w:sz w:val="22"/>
+          <w:szCs w:val="22"/>
+        </w:rPr>
+        <w:t>Objetivos definidos por r</w:t>
+      </w:r>
+      <w:r>
+        <w:rPr>
+          <w:rFonts w:ascii="Calibri" w:eastAsia="Times New Roman" w:hAnsi="Calibri"/>
+          <w:b/>
+          <w:bCs/>
+          <w:sz w:val="22"/>
+          <w:szCs w:val="22"/>
+        </w:rPr>
+        <w:t>ol</w:t>
+      </w:r>
+    </w:p>
+    <w:p>
+      <w:pPr>
+        <w:pStyle w:val="ListParagraph"/>
+        <w:ind w:left="284"/>
+        <w:jc w:val="both"/>
+        <w:rPr>
+          <w:rFonts w:ascii="Calibri" w:eastAsia="Times New Roman" w:hAnsi="Calibri"/>
+          <w:sz w:val="22"/>
+          <w:szCs w:val="22"/>
+        </w:rPr>
+      </w:pPr>
+      <w:r>
+        <w:rPr>
+          <w:rFonts w:ascii="Calibri" w:eastAsia="Times New Roman" w:hAnsi="Calibri"/>
+          <w:sz w:val="22"/>
+          <w:szCs w:val="22"/>
+        </w:rPr>
+        <w:t>Definir el plan de calidad</w:t>
+      </w:r>
+    </w:p>
+    <w:p>
+      <w:pPr>
+        <w:pStyle w:val="ListParagraph"/>
+        <w:ind w:left="284"/>
+        <w:jc w:val="both"/>
+        <w:rPr>
+          <w:rFonts w:ascii="Calibri" w:eastAsia="Times New Roman" w:hAnsi="Calibri"/>
+          <w:sz w:val="22"/>
+          <w:szCs w:val="22"/>
+        </w:rPr>
+      </w:pPr>
+      <w:r>
+        <w:rPr>
+          <w:rFonts w:ascii="Calibri" w:eastAsia="Times New Roman" w:hAnsi="Calibri"/>
+          <w:sz w:val="22"/>
+          <w:szCs w:val="22"/>
+        </w:rPr>
+        <w:t xml:space="preserve">Definir estrategias y herramientas para la recolección de datos </w:t>
+      </w:r>
+    </w:p>
+    <w:p>
+      <w:pPr>
+        <w:pStyle w:val="ListParagraph"/>
+        <w:ind w:left="284"/>
+        <w:jc w:val="both"/>
+        <w:rPr>
+          <w:rFonts w:ascii="Calibri" w:eastAsia="Times New Roman" w:hAnsi="Calibri"/>
+          <w:sz w:val="22"/>
+          <w:szCs w:val="22"/>
+        </w:rPr>
+      </w:pPr>
+      <w:r>
+        <w:rPr>
+          <w:rFonts w:ascii="Calibri" w:eastAsia="Times New Roman" w:hAnsi="Calibri"/>
+          <w:sz w:val="22"/>
+          <w:szCs w:val="22"/>
+        </w:rPr>
+        <w:t>Conocer y entender las funciones y tareas de los diferentes roles</w:t>
+      </w:r>
+    </w:p>
+    <w:p>
+      <w:pPr>
+        <w:pStyle w:val="ListParagraph"/>
+        <w:ind w:left="284"/>
+        <w:jc w:val="both"/>
+        <w:rPr>
+          <w:rFonts w:ascii="Calibri" w:eastAsia="Times New Roman" w:hAnsi="Calibri"/>
+          <w:sz w:val="22"/>
+          <w:szCs w:val="22"/>
+        </w:rPr>
+      </w:pPr>
+      <w:r>
+        <w:rPr>
+          <w:rFonts w:ascii="Calibri" w:eastAsia="Times New Roman" w:hAnsi="Calibri"/>
+          <w:sz w:val="22"/>
+          <w:szCs w:val="22"/>
+        </w:rPr>
+        <w:t>Participar y colaborar en las diferentes actividades planeadas</w:t>
+      </w:r>
+    </w:p>
+    <w:p>
+      <w:pPr>
+        <w:pStyle w:val="ListParagraph"/>
+        <w:ind w:left="284"/>
+        <w:jc w:val="both"/>
+        <w:rPr>
+          <w:rFonts w:ascii="Calibri" w:eastAsia="Times New Roman" w:hAnsi="Calibri"/>
+          <w:sz w:val="22"/>
+          <w:szCs w:val="22"/>
+        </w:rPr>
+      </w:pPr>
+    </w:p>
+    <w:p>
+      <w:pPr>
+        <w:pStyle w:val="ListParagraph"/>
+        <w:numPr>
+          <w:ilvl w:val="0"/>
+          <w:numId w:val="23"/>
+        </w:numPr>
+        <w:ind w:left="284" w:hanging="284"/>
+        <w:jc w:val="both"/>
+        <w:rPr>
+          <w:rFonts w:ascii="Calibri" w:eastAsia="Times New Roman" w:hAnsi="Calibri"/>
+          <w:b/>
+          <w:bCs/>
+          <w:sz w:val="22"/>
+          <w:szCs w:val="22"/>
+        </w:rPr>
+      </w:pPr>
+      <w:r>
+        <w:rPr>
+          <w:rFonts w:ascii="Calibri" w:eastAsia="Times New Roman" w:hAnsi="Calibri"/>
+          <w:b/>
+          <w:bCs/>
+          <w:sz w:val="22"/>
+          <w:szCs w:val="22"/>
+        </w:rPr>
+        <w:t>Cumplimiento de los objetivos durante el ciclo</w:t>
+      </w:r>
+    </w:p>
+    <w:p>
+      <w:pPr>
+        <w:pStyle w:val="ListParagraph"/>
+        <w:ind w:left="284"/>
+        <w:jc w:val="both"/>
+        <w:rPr>
+          <w:rFonts w:ascii="Calibri" w:eastAsia="Times New Roman" w:hAnsi="Calibri"/>
+          <w:sz w:val="22"/>
+          <w:szCs w:val="22"/>
+        </w:rPr>
+      </w:pPr>
+      <w:r>
+        <w:rPr>
+          <w:rFonts w:ascii="Calibri" w:eastAsia="Times New Roman" w:hAnsi="Calibri"/>
+          <w:sz w:val="22"/>
+          <w:szCs w:val="22"/>
+        </w:rPr>
+        <w:t xml:space="preserve">Durante este ciclo los compromisos que me planteé no fueron alcanzados totalmente. </w:t>
+      </w:r>
+    </w:p>
+    <w:p>
+      <w:pPr>
+        <w:pStyle w:val="ListParagraph"/>
+        <w:ind w:left="284"/>
+        <w:jc w:val="both"/>
+        <w:rPr>
+          <w:rFonts w:ascii="Calibri" w:eastAsia="Times New Roman" w:hAnsi="Calibri"/>
+          <w:sz w:val="22"/>
+          <w:szCs w:val="22"/>
+        </w:rPr>
+      </w:pPr>
+      <w:r>
+        <w:rPr>
+          <w:rFonts w:ascii="Calibri" w:eastAsia="Times New Roman" w:hAnsi="Calibri"/>
+          <w:sz w:val="22"/>
+          <w:szCs w:val="22"/>
+        </w:rPr>
+        <w:t>Falta de tiempo.</w:t>
+      </w:r>
+    </w:p>
+    <w:p>
+      <w:pPr>
+        <w:pStyle w:val="ListParagraph"/>
+        <w:ind w:left="284"/>
+        <w:jc w:val="both"/>
+        <w:rPr>
+          <w:rFonts w:ascii="Calibri" w:eastAsia="Times New Roman" w:hAnsi="Calibri"/>
+          <w:sz w:val="22"/>
+          <w:szCs w:val="22"/>
+        </w:rPr>
+      </w:pPr>
+      <w:r>
+        <w:rPr>
+          <w:rFonts w:ascii="Calibri" w:eastAsia="Times New Roman" w:hAnsi="Calibri"/>
+          <w:sz w:val="22"/>
+          <w:szCs w:val="22"/>
+        </w:rPr>
+        <w:t>Falta de dominio del tema.</w:t>
+      </w:r>
+    </w:p>
+    <w:p>
+      <w:pPr>
+        <w:pStyle w:val="ListParagraph"/>
+        <w:ind w:left="284"/>
+        <w:jc w:val="both"/>
+        <w:rPr>
+          <w:rFonts w:ascii="Calibri" w:eastAsia="Times New Roman" w:hAnsi="Calibri"/>
+          <w:b/>
+          <w:bCs/>
+          <w:sz w:val="22"/>
+          <w:szCs w:val="22"/>
+        </w:rPr>
+      </w:pPr>
+    </w:p>
+    <w:p>
+      <w:pPr>
+        <w:pStyle w:val="ListParagraph"/>
+        <w:numPr>
+          <w:ilvl w:val="0"/>
+          <w:numId w:val="23"/>
+        </w:numPr>
+        <w:ind w:left="284" w:hanging="284"/>
+        <w:jc w:val="both"/>
+        <w:rPr>
+          <w:rFonts w:ascii="Calibri" w:eastAsia="Times New Roman" w:hAnsi="Calibri"/>
+          <w:b/>
+          <w:bCs/>
+          <w:sz w:val="22"/>
+          <w:szCs w:val="22"/>
+        </w:rPr>
+      </w:pPr>
+      <w:r>
+        <w:rPr>
+          <w:rFonts w:ascii="Calibri" w:eastAsia="Times New Roman" w:hAnsi="Calibri"/>
+          <w:b/>
+          <w:bCs/>
+          <w:sz w:val="22"/>
+          <w:szCs w:val="22"/>
+        </w:rPr>
+        <w:t>Inconvenientes</w:t>
+      </w:r>
+    </w:p>
+    <w:p>
+      <w:pPr>
+        <w:pStyle w:val="ListParagraph"/>
+        <w:ind w:left="284"/>
+        <w:jc w:val="both"/>
+        <w:rPr>
+          <w:rFonts w:ascii="Calibri" w:eastAsia="Times New Roman" w:hAnsi="Calibri"/>
+          <w:sz w:val="22"/>
+          <w:szCs w:val="22"/>
+        </w:rPr>
+      </w:pPr>
+      <w:r>
+        <w:rPr>
+          <w:rFonts w:ascii="Calibri" w:eastAsia="Times New Roman" w:hAnsi="Calibri"/>
+          <w:sz w:val="22"/>
+          <w:szCs w:val="22"/>
+        </w:rPr>
+        <w:lastRenderedPageBreak/>
+        <w:t>Escasez de tiempo</w:t>
+      </w:r>
+      <w:r>
+        <w:rPr>
+          <w:rFonts w:ascii="Calibri" w:eastAsia="Times New Roman" w:hAnsi="Calibri"/>
+          <w:sz w:val="22"/>
+          <w:szCs w:val="22"/>
+        </w:rPr>
+        <w:t>.</w:t>
+      </w:r>
+    </w:p>
+    <w:p>
+      <w:pPr>
+        <w:pStyle w:val="ListParagraph"/>
+        <w:ind w:left="284"/>
+        <w:jc w:val="both"/>
+        <w:rPr>
+          <w:rFonts w:ascii="Calibri" w:eastAsia="Times New Roman" w:hAnsi="Calibri"/>
+          <w:sz w:val="22"/>
+          <w:szCs w:val="22"/>
+        </w:rPr>
+      </w:pPr>
+    </w:p>
+    <w:p>
+      <w:pPr>
+        <w:pStyle w:val="ListParagraph"/>
+        <w:numPr>
+          <w:ilvl w:val="0"/>
+          <w:numId w:val="23"/>
+        </w:numPr>
+        <w:ind w:left="284" w:hanging="284"/>
+        <w:jc w:val="both"/>
+        <w:rPr>
+          <w:rFonts w:ascii="Calibri" w:eastAsia="Times New Roman" w:hAnsi="Calibri"/>
+          <w:b/>
+          <w:bCs/>
+          <w:sz w:val="22"/>
+          <w:szCs w:val="22"/>
+        </w:rPr>
+      </w:pPr>
+      <w:r>
+        <w:rPr>
+          <w:rFonts w:ascii="Calibri" w:eastAsia="Times New Roman" w:hAnsi="Calibri"/>
+          <w:b/>
+          <w:bCs/>
+          <w:sz w:val="22"/>
+          <w:szCs w:val="22"/>
+        </w:rPr>
+        <w:t>Aspectos a Mejorar</w:t>
+      </w:r>
+    </w:p>
+    <w:p>
+      <w:pPr>
+        <w:pStyle w:val="ListParagraph"/>
+        <w:ind w:left="284"/>
+        <w:jc w:val="both"/>
+        <w:rPr>
+          <w:rFonts w:ascii="Calibri" w:eastAsia="Times New Roman" w:hAnsi="Calibri"/>
+          <w:sz w:val="22"/>
+          <w:szCs w:val="22"/>
+        </w:rPr>
+      </w:pPr>
+      <w:r>
+        <w:rPr>
+          <w:rFonts w:ascii="Calibri" w:eastAsia="Times New Roman" w:hAnsi="Calibri"/>
+          <w:sz w:val="22"/>
+          <w:szCs w:val="22"/>
+        </w:rPr>
+        <w:t>Manejar mejor el tiempo</w:t>
+      </w:r>
+    </w:p>
+    <w:p>
+      <w:pPr>
+        <w:pStyle w:val="ListParagraph"/>
+        <w:ind w:left="284"/>
+        <w:jc w:val="both"/>
+        <w:rPr>
+          <w:rFonts w:ascii="Calibri" w:eastAsia="Times New Roman" w:hAnsi="Calibri"/>
+          <w:sz w:val="22"/>
+          <w:szCs w:val="22"/>
+        </w:rPr>
+      </w:pPr>
+      <w:r>
+        <w:rPr>
+          <w:rFonts w:ascii="Calibri" w:eastAsia="Times New Roman" w:hAnsi="Calibri"/>
+          <w:sz w:val="22"/>
+          <w:szCs w:val="22"/>
+        </w:rPr>
+        <w:t>Apropiar más el tema</w:t>
+      </w:r>
+    </w:p>
+    <w:p>
+      <w:pPr>
+        <w:pStyle w:val="ListParagraph"/>
+        <w:ind w:left="284"/>
+        <w:jc w:val="both"/>
+        <w:rPr>
+          <w:rFonts w:ascii="Calibri" w:eastAsia="Times New Roman" w:hAnsi="Calibri"/>
+          <w:sz w:val="22"/>
+          <w:szCs w:val="22"/>
+        </w:rPr>
+      </w:pPr>
+    </w:p>
+    <w:p>
+      <w:pPr>
+        <w:pStyle w:val="ListParagraph"/>
+        <w:numPr>
+          <w:ilvl w:val="0"/>
+          <w:numId w:val="23"/>
+        </w:numPr>
+        <w:ind w:left="284" w:hanging="284"/>
+        <w:jc w:val="both"/>
+        <w:rPr>
+          <w:rFonts w:ascii="Calibri" w:eastAsia="Times New Roman" w:hAnsi="Calibri"/>
+          <w:b/>
+          <w:bCs/>
+          <w:sz w:val="22"/>
+          <w:szCs w:val="22"/>
+        </w:rPr>
+      </w:pPr>
+      <w:r>
+        <w:rPr>
+          <w:rFonts w:ascii="Calibri" w:eastAsia="Times New Roman" w:hAnsi="Calibri"/>
+          <w:b/>
+          <w:bCs/>
+          <w:sz w:val="22"/>
+          <w:szCs w:val="22"/>
+        </w:rPr>
+        <w:t>¿Qué nos faltó como grupo en este ciclo?</w:t>
+      </w:r>
+    </w:p>
+    <w:p>
+      <w:pPr>
+        <w:pStyle w:val="ListParagraph"/>
+        <w:ind w:left="284"/>
+        <w:jc w:val="both"/>
+        <w:rPr>
+          <w:rFonts w:ascii="Calibri" w:eastAsia="Times New Roman" w:hAnsi="Calibri"/>
+          <w:sz w:val="22"/>
+          <w:szCs w:val="22"/>
+        </w:rPr>
+      </w:pPr>
+      <w:r>
+        <w:rPr>
+          <w:rFonts w:ascii="Calibri" w:eastAsia="Times New Roman" w:hAnsi="Calibri"/>
+          <w:sz w:val="22"/>
+          <w:szCs w:val="22"/>
+        </w:rPr>
+        <w:t>El grupo respondió muy bien a la asignación de actividades y al cumplimiento de las mismas.</w:t>
+      </w:r>
+    </w:p>
+    <w:p>
+      <w:pPr>
+        <w:pStyle w:val="ListParagraph"/>
+        <w:ind w:left="284"/>
+        <w:jc w:val="both"/>
+        <w:rPr>
+          <w:rFonts w:ascii="Calibri" w:eastAsia="Times New Roman" w:hAnsi="Calibri"/>
+          <w:sz w:val="22"/>
+          <w:szCs w:val="22"/>
+        </w:rPr>
+      </w:pPr>
+    </w:p>
+    <w:p>
+      <w:pPr>
+        <w:pStyle w:val="ListParagraph"/>
+        <w:numPr>
+          <w:ilvl w:val="0"/>
+          <w:numId w:val="23"/>
+        </w:numPr>
+        <w:ind w:left="284" w:hanging="284"/>
+        <w:jc w:val="both"/>
+        <w:rPr>
+          <w:rFonts w:ascii="Calibri" w:eastAsia="Times New Roman" w:hAnsi="Calibri"/>
+          <w:b/>
+          <w:bCs/>
+          <w:sz w:val="22"/>
+          <w:szCs w:val="22"/>
+        </w:rPr>
+      </w:pPr>
+      <w:r>
+        <w:rPr>
+          <w:rFonts w:ascii="Calibri" w:eastAsia="Times New Roman" w:hAnsi="Calibri"/>
+          <w:b/>
+          <w:bCs/>
+          <w:sz w:val="22"/>
+          <w:szCs w:val="22"/>
+        </w:rPr>
+        <w:t>¿Qué etapas fueron las más difíciles</w:t>
+      </w:r>
+      <w:r>
+        <w:rPr>
+          <w:rFonts w:ascii="Calibri" w:eastAsia="Times New Roman" w:hAnsi="Calibri"/>
+          <w:b/>
+          <w:bCs/>
+          <w:sz w:val="22"/>
+          <w:szCs w:val="22"/>
+        </w:rPr>
+        <w:t xml:space="preserve"> y </w:t>
+      </w:r>
+      <w:r>
+        <w:rPr>
+          <w:rFonts w:ascii="Calibri" w:eastAsia="Times New Roman" w:hAnsi="Calibri"/>
+          <w:b/>
+          <w:bCs/>
+          <w:sz w:val="22"/>
+          <w:szCs w:val="22"/>
+        </w:rPr>
+        <w:t>p</w:t>
+      </w:r>
+      <w:r>
+        <w:rPr>
+          <w:rFonts w:ascii="Calibri" w:eastAsia="Times New Roman" w:hAnsi="Calibri"/>
+          <w:b/>
+          <w:bCs/>
+          <w:sz w:val="22"/>
+          <w:szCs w:val="22"/>
+        </w:rPr>
+        <w:t>or qué</w:t>
+      </w:r>
+      <w:r>
+        <w:rPr>
+          <w:rFonts w:ascii="Calibri" w:eastAsia="Times New Roman" w:hAnsi="Calibri"/>
+          <w:b/>
+          <w:bCs/>
+          <w:sz w:val="22"/>
+          <w:szCs w:val="22"/>
+        </w:rPr>
+        <w:t>?</w:t>
+      </w:r>
+    </w:p>
+    <w:p>
+      <w:pPr>
+        <w:pStyle w:val="ListParagraph"/>
+        <w:ind w:left="284"/>
+        <w:jc w:val="both"/>
+        <w:rPr>
+          <w:rFonts w:ascii="Calibri" w:eastAsia="Times New Roman" w:hAnsi="Calibri"/>
+          <w:sz w:val="22"/>
+          <w:szCs w:val="22"/>
+        </w:rPr>
+      </w:pPr>
+      <w:r>
+        <w:rPr>
+          <w:rFonts w:ascii="Calibri" w:eastAsia="Times New Roman" w:hAnsi="Calibri"/>
+          <w:sz w:val="22"/>
+          <w:szCs w:val="22"/>
+        </w:rPr>
+        <w:t>De acuerdo con la experiencia del ciclo anterior las fases se facilitaron y no hubo ninguna que presentara mayores inconvenientes.</w:t>
+      </w:r>
+    </w:p>
+    <w:p>
+      <w:pPr>
+        <w:pStyle w:val="ListParagraph"/>
+        <w:ind w:left="284"/>
+        <w:jc w:val="both"/>
+        <w:rPr>
+          <w:rFonts w:ascii="Calibri" w:eastAsia="Times New Roman" w:hAnsi="Calibri"/>
+          <w:sz w:val="22"/>
+          <w:szCs w:val="22"/>
+        </w:rPr>
+      </w:pPr>
+    </w:p>
+    <w:p>
+      <w:pPr>
+        <w:pStyle w:val="ListParagraph"/>
+        <w:numPr>
+          <w:ilvl w:val="0"/>
+          <w:numId w:val="23"/>
+        </w:numPr>
+        <w:ind w:left="284" w:hanging="284"/>
+        <w:jc w:val="both"/>
+        <w:rPr>
+          <w:rFonts w:ascii="Calibri" w:eastAsia="Times New Roman" w:hAnsi="Calibri"/>
+          <w:b/>
+          <w:bCs/>
+          <w:sz w:val="22"/>
+          <w:szCs w:val="22"/>
+        </w:rPr>
+      </w:pPr>
+      <w:r>
+        <w:rPr>
+          <w:rFonts w:ascii="Calibri" w:eastAsia="Times New Roman" w:hAnsi="Calibri"/>
+          <w:b/>
+          <w:bCs/>
+          <w:sz w:val="22"/>
+          <w:szCs w:val="22"/>
+        </w:rPr>
+        <w:t>¿Qué no me gustó del ciclo?</w:t>
+      </w:r>
+    </w:p>
+    <w:p>
+      <w:pPr>
+        <w:pStyle w:val="ListParagraph"/>
+        <w:ind w:left="284"/>
+        <w:jc w:val="both"/>
+        <w:rPr>
+          <w:rFonts w:ascii="Calibri" w:eastAsia="Times New Roman" w:hAnsi="Calibri"/>
+          <w:sz w:val="22"/>
+          <w:szCs w:val="22"/>
+        </w:rPr>
+      </w:pPr>
+      <w:r>
+        <w:rPr>
+          <w:rFonts w:ascii="Calibri" w:eastAsia="Times New Roman" w:hAnsi="Calibri"/>
+          <w:sz w:val="22"/>
+          <w:szCs w:val="22"/>
+        </w:rPr>
+        <w:t xml:space="preserve">El ciclo se </w:t>
+      </w:r>
+      <w:r>
+        <w:rPr>
+          <w:rFonts w:ascii="Calibri" w:eastAsia="Times New Roman" w:hAnsi="Calibri"/>
+          <w:sz w:val="22"/>
+          <w:szCs w:val="22"/>
+        </w:rPr>
+        <w:t>desarrolló</w:t>
+      </w:r>
+      <w:r>
+        <w:rPr>
+          <w:rFonts w:ascii="Calibri" w:eastAsia="Times New Roman" w:hAnsi="Calibri"/>
+          <w:sz w:val="22"/>
+          <w:szCs w:val="22"/>
+        </w:rPr>
+        <w:t xml:space="preserve"> bien</w:t>
+      </w:r>
+    </w:p>
+    <w:p>
+      <w:pPr>
+        <w:ind w:left="284" w:hanging="284"/>
+        <w:jc w:val="both"/>
+        <w:rPr>
+          <w:rFonts w:ascii="Calibri" w:hAnsi="Calibri"/>
+        </w:rPr>
+      </w:pPr>
+    </w:p>
+    <w:p>
+      <w:pPr>
+        <w:ind w:left="284" w:hanging="284"/>
+        <w:jc w:val="both"/>
+        <w:rPr>
+          <w:rFonts w:ascii="Calibri" w:hAnsi="Calibri"/>
+        </w:rPr>
+      </w:pPr>
+    </w:p>
+    <w:p>
+      <w:pPr>
+        <w:ind w:left="284" w:hanging="284"/>
+        <w:jc w:val="both"/>
+        <w:rPr>
+          <w:rFonts w:ascii="Calibri" w:eastAsia="Times New Roman" w:hAnsi="Calibri"/>
+          <w:b/>
+          <w:bCs/>
+        </w:rPr>
+      </w:pPr>
+      <w:r>
+        <w:rPr>
+          <w:rFonts w:ascii="Calibri" w:eastAsia="Times New Roman" w:hAnsi="Calibri"/>
+          <w:b/>
+          <w:bCs/>
+        </w:rPr>
+        <w:t>LIDER DE DESARROLLO</w:t>
+      </w:r>
+    </w:p>
+    <w:p>
+      <w:pPr>
+        <w:pStyle w:val="ListParagraph"/>
+        <w:ind w:left="0"/>
+        <w:jc w:val="both"/>
+        <w:rPr>
+          <w:rFonts w:ascii="Calibri" w:eastAsia="Times New Roman" w:hAnsi="Calibri"/>
+          <w:b/>
+          <w:bCs/>
+          <w:sz w:val="22"/>
+          <w:szCs w:val="22"/>
+        </w:rPr>
+      </w:pPr>
+      <w:r>
+        <w:rPr>
+          <w:rFonts w:ascii="Calibri" w:eastAsia="Times New Roman" w:hAnsi="Calibri"/>
+          <w:b/>
+          <w:bCs/>
+          <w:sz w:val="22"/>
+          <w:szCs w:val="22"/>
+        </w:rPr>
+        <w:t>Objetivos definidos por r</w:t>
+      </w:r>
+      <w:r>
+        <w:rPr>
+          <w:rFonts w:ascii="Calibri" w:eastAsia="Times New Roman" w:hAnsi="Calibri"/>
+          <w:b/>
+          <w:bCs/>
+          <w:sz w:val="22"/>
+          <w:szCs w:val="22"/>
+        </w:rPr>
+        <w:t>ol</w:t>
+      </w:r>
+    </w:p>
+    <w:p>
+      <w:pPr>
+        <w:pStyle w:val="ListParagraph"/>
+        <w:ind w:left="284"/>
+        <w:jc w:val="both"/>
+        <w:rPr>
+          <w:rFonts w:ascii="Calibri" w:eastAsia="Times New Roman" w:hAnsi="Calibri"/>
+          <w:sz w:val="22"/>
+          <w:szCs w:val="22"/>
+        </w:rPr>
+      </w:pPr>
+      <w:r>
+        <w:rPr>
+          <w:rFonts w:ascii="Calibri" w:eastAsia="Times New Roman" w:hAnsi="Calibri"/>
+          <w:sz w:val="22"/>
+          <w:szCs w:val="22"/>
+        </w:rPr>
+        <w:t>Realizar estimación tamaño y esfuerzo</w:t>
+      </w:r>
+    </w:p>
+    <w:p>
+      <w:pPr>
+        <w:pStyle w:val="ListParagraph"/>
+        <w:ind w:left="284"/>
+        <w:jc w:val="both"/>
+        <w:rPr>
+          <w:rFonts w:ascii="Calibri" w:eastAsia="Times New Roman" w:hAnsi="Calibri"/>
+          <w:sz w:val="22"/>
+          <w:szCs w:val="22"/>
+        </w:rPr>
+      </w:pPr>
+      <w:r>
+        <w:rPr>
+          <w:rFonts w:ascii="Calibri" w:eastAsia="Times New Roman" w:hAnsi="Calibri"/>
+          <w:sz w:val="22"/>
+          <w:szCs w:val="22"/>
+        </w:rPr>
+        <w:t>Definir arquitectura</w:t>
+      </w:r>
+    </w:p>
+    <w:p>
+      <w:pPr>
+        <w:pStyle w:val="ListParagraph"/>
+        <w:ind w:left="284"/>
+        <w:jc w:val="both"/>
+        <w:rPr>
+          <w:rFonts w:ascii="Calibri" w:eastAsia="Times New Roman" w:hAnsi="Calibri"/>
+          <w:sz w:val="22"/>
+          <w:szCs w:val="22"/>
+        </w:rPr>
+      </w:pPr>
+      <w:r>
+        <w:rPr>
+          <w:rFonts w:ascii="Calibri" w:eastAsia="Times New Roman" w:hAnsi="Calibri"/>
+          <w:sz w:val="22"/>
+          <w:szCs w:val="22"/>
+        </w:rPr>
+        <w:t>Definir requerimientos</w:t>
+      </w:r>
+    </w:p>
+    <w:p>
+      <w:pPr>
+        <w:pStyle w:val="ListParagraph"/>
+        <w:ind w:left="284"/>
+        <w:jc w:val="both"/>
+        <w:rPr>
+          <w:rFonts w:ascii="Calibri" w:eastAsia="Times New Roman" w:hAnsi="Calibri"/>
+          <w:sz w:val="22"/>
+          <w:szCs w:val="22"/>
+        </w:rPr>
+      </w:pPr>
+      <w:r>
+        <w:rPr>
+          <w:rFonts w:ascii="Calibri" w:eastAsia="Times New Roman" w:hAnsi="Calibri"/>
+          <w:sz w:val="22"/>
+          <w:szCs w:val="22"/>
+        </w:rPr>
+        <w:t>Definir estándar de codificación – anotaciones</w:t>
+      </w:r>
+    </w:p>
+    <w:p>
+      <w:pPr>
+        <w:pStyle w:val="ListParagraph"/>
+        <w:ind w:left="284"/>
+        <w:jc w:val="both"/>
+        <w:rPr>
+          <w:rFonts w:ascii="Calibri" w:eastAsia="Times New Roman" w:hAnsi="Calibri"/>
+          <w:sz w:val="22"/>
+          <w:szCs w:val="22"/>
+        </w:rPr>
+      </w:pPr>
+      <w:r>
+        <w:rPr>
+          <w:rFonts w:ascii="Calibri" w:eastAsia="Times New Roman" w:hAnsi="Calibri"/>
+          <w:sz w:val="22"/>
+          <w:szCs w:val="22"/>
+        </w:rPr>
+        <w:t>Modificar el sistema de anotaciones actual para soportar TSP</w:t>
+      </w:r>
+    </w:p>
+    <w:p>
+      <w:pPr>
+        <w:pStyle w:val="ListParagraph"/>
+        <w:ind w:left="284"/>
+        <w:jc w:val="both"/>
+        <w:rPr>
+          <w:rFonts w:ascii="Calibri" w:eastAsia="Times New Roman" w:hAnsi="Calibri"/>
+          <w:sz w:val="22"/>
+          <w:szCs w:val="22"/>
+        </w:rPr>
+      </w:pPr>
+    </w:p>
+    <w:p>
+      <w:pPr>
+        <w:pStyle w:val="ListParagraph"/>
+        <w:numPr>
+          <w:ilvl w:val="0"/>
+          <w:numId w:val="21"/>
+        </w:numPr>
+        <w:ind w:left="284" w:hanging="284"/>
+        <w:jc w:val="both"/>
+        <w:rPr>
+          <w:rFonts w:ascii="Calibri" w:eastAsia="Times New Roman" w:hAnsi="Calibri"/>
+          <w:b/>
+          <w:bCs/>
+          <w:sz w:val="22"/>
+          <w:szCs w:val="22"/>
+        </w:rPr>
+      </w:pPr>
+      <w:r>
+        <w:rPr>
+          <w:rFonts w:ascii="Calibri" w:eastAsia="Times New Roman" w:hAnsi="Calibri"/>
+          <w:b/>
+          <w:bCs/>
+          <w:sz w:val="22"/>
+          <w:szCs w:val="22"/>
+        </w:rPr>
+        <w:t>Cumplimiento de los objetivos durante el ciclo</w:t>
+      </w:r>
+    </w:p>
+    <w:p>
+      <w:pPr>
+        <w:pStyle w:val="ListParagraph"/>
+        <w:ind w:left="284"/>
+        <w:jc w:val="both"/>
+        <w:rPr>
+          <w:rFonts w:ascii="Calibri" w:eastAsia="Times New Roman" w:hAnsi="Calibri"/>
+          <w:sz w:val="22"/>
+          <w:szCs w:val="22"/>
+        </w:rPr>
+      </w:pPr>
+      <w:r>
+        <w:rPr>
+          <w:rFonts w:ascii="Calibri" w:eastAsia="Times New Roman" w:hAnsi="Calibri"/>
+          <w:sz w:val="22"/>
+          <w:szCs w:val="22"/>
+        </w:rPr>
+        <w:t>Se llevaron a cabo los objetivos definidos</w:t>
+      </w:r>
+    </w:p>
+    <w:p>
+      <w:pPr>
+        <w:pStyle w:val="ListParagraph"/>
+        <w:ind w:left="284"/>
+        <w:jc w:val="both"/>
+        <w:rPr>
+          <w:rFonts w:ascii="Calibri" w:eastAsia="Times New Roman" w:hAnsi="Calibri"/>
+          <w:sz w:val="22"/>
+          <w:szCs w:val="22"/>
+        </w:rPr>
+      </w:pPr>
+    </w:p>
+    <w:p>
+      <w:pPr>
+        <w:pStyle w:val="ListParagraph"/>
+        <w:numPr>
+          <w:ilvl w:val="0"/>
+          <w:numId w:val="21"/>
+        </w:numPr>
+        <w:ind w:left="284" w:hanging="284"/>
+        <w:jc w:val="both"/>
+        <w:rPr>
+          <w:rFonts w:ascii="Calibri" w:eastAsia="Times New Roman" w:hAnsi="Calibri"/>
+          <w:b/>
+          <w:bCs/>
+          <w:sz w:val="22"/>
+          <w:szCs w:val="22"/>
+        </w:rPr>
+      </w:pPr>
+      <w:r>
+        <w:rPr>
+          <w:rFonts w:ascii="Calibri" w:eastAsia="Times New Roman" w:hAnsi="Calibri"/>
+          <w:b/>
+          <w:bCs/>
+          <w:sz w:val="22"/>
+          <w:szCs w:val="22"/>
+        </w:rPr>
+        <w:t>Inconvenientes</w:t>
+      </w:r>
+    </w:p>
+    <w:p>
+      <w:pPr>
+        <w:pStyle w:val="ListParagraph"/>
+        <w:ind w:left="284"/>
+        <w:jc w:val="both"/>
+        <w:rPr>
+          <w:rFonts w:ascii="Calibri" w:eastAsia="Times New Roman" w:hAnsi="Calibri"/>
+          <w:sz w:val="22"/>
+          <w:szCs w:val="22"/>
+        </w:rPr>
+      </w:pPr>
+      <w:r>
+        <w:rPr>
+          <w:rFonts w:ascii="Calibri" w:eastAsia="Times New Roman" w:hAnsi="Calibri"/>
+          <w:sz w:val="22"/>
+          <w:szCs w:val="22"/>
+        </w:rPr>
+        <w:t>Escasez de tiempo</w:t>
+      </w:r>
+      <w:r>
+        <w:rPr>
+          <w:rFonts w:ascii="Calibri" w:eastAsia="Times New Roman" w:hAnsi="Calibri"/>
+          <w:sz w:val="22"/>
+          <w:szCs w:val="22"/>
+        </w:rPr>
+        <w:t>.</w:t>
+      </w:r>
+    </w:p>
+    <w:p>
+      <w:pPr>
+        <w:pStyle w:val="ListParagraph"/>
+        <w:ind w:left="284"/>
+        <w:jc w:val="both"/>
+        <w:rPr>
+          <w:rFonts w:ascii="Calibri" w:eastAsia="Times New Roman" w:hAnsi="Calibri"/>
+          <w:sz w:val="22"/>
+          <w:szCs w:val="22"/>
+        </w:rPr>
+      </w:pPr>
+    </w:p>
+    <w:p>
+      <w:pPr>
+        <w:pStyle w:val="ListParagraph"/>
+        <w:numPr>
+          <w:ilvl w:val="0"/>
+          <w:numId w:val="21"/>
+        </w:numPr>
+        <w:ind w:left="284" w:hanging="284"/>
+        <w:jc w:val="both"/>
+        <w:rPr>
+          <w:rFonts w:ascii="Calibri" w:eastAsia="Times New Roman" w:hAnsi="Calibri"/>
+          <w:b/>
+          <w:bCs/>
+          <w:sz w:val="22"/>
+          <w:szCs w:val="22"/>
+        </w:rPr>
+      </w:pPr>
+      <w:r>
+        <w:rPr>
+          <w:rFonts w:ascii="Calibri" w:eastAsia="Times New Roman" w:hAnsi="Calibri"/>
+          <w:b/>
+          <w:bCs/>
+          <w:sz w:val="22"/>
+          <w:szCs w:val="22"/>
+        </w:rPr>
+        <w:t>Aspectos a Mejorar</w:t>
+      </w:r>
+    </w:p>
+    <w:p>
+      <w:pPr>
+        <w:pStyle w:val="ListParagraph"/>
+        <w:ind w:left="284"/>
+        <w:jc w:val="both"/>
+        <w:rPr>
+          <w:rFonts w:ascii="Calibri" w:eastAsia="Times New Roman" w:hAnsi="Calibri"/>
+          <w:sz w:val="22"/>
+          <w:szCs w:val="22"/>
+        </w:rPr>
+      </w:pPr>
+      <w:r>
+        <w:rPr>
+          <w:rFonts w:ascii="Calibri" w:eastAsia="Times New Roman" w:hAnsi="Calibri"/>
+          <w:sz w:val="22"/>
+          <w:szCs w:val="22"/>
+        </w:rPr>
+        <w:t>Documentación</w:t>
+      </w:r>
+      <w:r>
+        <w:rPr>
+          <w:rFonts w:ascii="Calibri" w:eastAsia="Times New Roman" w:hAnsi="Calibri"/>
+          <w:sz w:val="22"/>
+          <w:szCs w:val="22"/>
+        </w:rPr>
+        <w:t xml:space="preserve"> más estricta y detalla desde la etapa inicial.</w:t>
+      </w:r>
+    </w:p>
+    <w:p>
+      <w:pPr>
+        <w:pStyle w:val="ListParagraph"/>
+        <w:ind w:left="284"/>
+        <w:jc w:val="both"/>
+        <w:rPr>
+          <w:rFonts w:ascii="Calibri" w:eastAsia="Times New Roman" w:hAnsi="Calibri"/>
+          <w:sz w:val="22"/>
+          <w:szCs w:val="22"/>
+        </w:rPr>
+      </w:pPr>
+      <w:r>
+        <w:rPr>
+          <w:rFonts w:ascii="Calibri" w:eastAsia="Times New Roman" w:hAnsi="Calibri"/>
+          <w:sz w:val="22"/>
+          <w:szCs w:val="22"/>
+        </w:rPr>
+        <w:t>Realizar investigación de componentes previamente hechos y no construir desde cero componentes o librerías que ya existen.</w:t>
+      </w:r>
+    </w:p>
+    <w:p>
+      <w:pPr>
+        <w:pStyle w:val="ListParagraph"/>
+        <w:ind w:left="284"/>
+        <w:jc w:val="both"/>
+        <w:rPr>
+          <w:rFonts w:ascii="Calibri" w:eastAsia="Times New Roman" w:hAnsi="Calibri"/>
+          <w:sz w:val="22"/>
+          <w:szCs w:val="22"/>
+        </w:rPr>
+      </w:pPr>
+      <w:r>
+        <w:rPr>
+          <w:rFonts w:ascii="Calibri" w:eastAsia="Times New Roman" w:hAnsi="Calibri"/>
+          <w:sz w:val="22"/>
+          <w:szCs w:val="22"/>
+        </w:rPr>
+        <w:t xml:space="preserve">Cumplir </w:t>
+      </w:r>
+      <w:r>
+        <w:rPr>
+          <w:rFonts w:ascii="Calibri" w:eastAsia="Times New Roman" w:hAnsi="Calibri"/>
+          <w:sz w:val="22"/>
+          <w:szCs w:val="22"/>
+        </w:rPr>
+        <w:t xml:space="preserve">el 100% de los </w:t>
+      </w:r>
+      <w:r>
+        <w:rPr>
+          <w:rFonts w:ascii="Calibri" w:eastAsia="Times New Roman" w:hAnsi="Calibri"/>
+          <w:sz w:val="22"/>
+          <w:szCs w:val="22"/>
+        </w:rPr>
+        <w:t>tiempos planeados durante las reuniones.</w:t>
+      </w:r>
+    </w:p>
+    <w:p>
+      <w:pPr>
+        <w:pStyle w:val="ListParagraph"/>
+        <w:ind w:left="284"/>
+        <w:jc w:val="both"/>
+        <w:rPr>
+          <w:rFonts w:ascii="Calibri" w:eastAsia="Times New Roman" w:hAnsi="Calibri"/>
+          <w:sz w:val="22"/>
+          <w:szCs w:val="22"/>
+        </w:rPr>
+      </w:pPr>
+    </w:p>
+    <w:p>
+      <w:pPr>
+        <w:pStyle w:val="ListParagraph"/>
+        <w:numPr>
+          <w:ilvl w:val="0"/>
+          <w:numId w:val="21"/>
+        </w:numPr>
+        <w:ind w:left="284" w:hanging="284"/>
+        <w:jc w:val="both"/>
+        <w:rPr>
+          <w:rFonts w:ascii="Calibri" w:eastAsia="Times New Roman" w:hAnsi="Calibri"/>
+          <w:b/>
+          <w:bCs/>
+          <w:sz w:val="22"/>
+          <w:szCs w:val="22"/>
+        </w:rPr>
+      </w:pPr>
+      <w:r>
+        <w:rPr>
+          <w:rFonts w:ascii="Calibri" w:eastAsia="Times New Roman" w:hAnsi="Calibri"/>
+          <w:b/>
+          <w:bCs/>
+          <w:sz w:val="22"/>
+          <w:szCs w:val="22"/>
+        </w:rPr>
+        <w:t>¿Qué nos faltó como grupo en este ciclo?</w:t>
+      </w:r>
+    </w:p>
+    <w:p>
+      <w:pPr>
+        <w:pStyle w:val="ListParagraph"/>
+        <w:ind w:left="284"/>
+        <w:jc w:val="both"/>
+        <w:rPr>
+          <w:rFonts w:ascii="Calibri" w:eastAsia="Times New Roman" w:hAnsi="Calibri"/>
+          <w:sz w:val="22"/>
+          <w:szCs w:val="22"/>
+        </w:rPr>
+      </w:pPr>
+      <w:r>
+        <w:rPr>
+          <w:rFonts w:ascii="Calibri" w:eastAsia="Times New Roman" w:hAnsi="Calibri"/>
+          <w:sz w:val="22"/>
+          <w:szCs w:val="22"/>
+        </w:rPr>
+        <w:t>El grupo respondió muy bien a la asignación de actividades y al cumplimiento de las mismas.</w:t>
+      </w:r>
+    </w:p>
+    <w:p>
+      <w:pPr>
+        <w:pStyle w:val="ListParagraph"/>
+        <w:ind w:left="284"/>
+        <w:jc w:val="both"/>
+        <w:rPr>
+          <w:rFonts w:ascii="Calibri" w:eastAsia="Times New Roman" w:hAnsi="Calibri"/>
+          <w:sz w:val="22"/>
+          <w:szCs w:val="22"/>
+        </w:rPr>
+      </w:pPr>
+    </w:p>
+    <w:p>
+      <w:pPr>
+        <w:pStyle w:val="ListParagraph"/>
+        <w:numPr>
+          <w:ilvl w:val="0"/>
+          <w:numId w:val="21"/>
+        </w:numPr>
+        <w:ind w:left="284" w:hanging="284"/>
+        <w:jc w:val="both"/>
+        <w:rPr>
+          <w:rFonts w:ascii="Calibri" w:eastAsia="Times New Roman" w:hAnsi="Calibri"/>
+          <w:b/>
+          <w:bCs/>
+          <w:sz w:val="22"/>
+          <w:szCs w:val="22"/>
+        </w:rPr>
+      </w:pPr>
+      <w:r>
+        <w:rPr>
+          <w:rFonts w:ascii="Calibri" w:eastAsia="Times New Roman" w:hAnsi="Calibri"/>
+          <w:b/>
+          <w:bCs/>
+          <w:sz w:val="22"/>
+          <w:szCs w:val="22"/>
+        </w:rPr>
+        <w:t>¿Qué etapas fueron las más difíciles</w:t>
+      </w:r>
+      <w:r>
+        <w:rPr>
+          <w:rFonts w:ascii="Calibri" w:eastAsia="Times New Roman" w:hAnsi="Calibri"/>
+          <w:b/>
+          <w:bCs/>
+          <w:sz w:val="22"/>
+          <w:szCs w:val="22"/>
+        </w:rPr>
+        <w:t xml:space="preserve"> y </w:t>
+      </w:r>
+      <w:r>
+        <w:rPr>
+          <w:rFonts w:ascii="Calibri" w:eastAsia="Times New Roman" w:hAnsi="Calibri"/>
+          <w:b/>
+          <w:bCs/>
+          <w:sz w:val="22"/>
+          <w:szCs w:val="22"/>
+        </w:rPr>
+        <w:t>p</w:t>
+      </w:r>
+      <w:r>
+        <w:rPr>
+          <w:rFonts w:ascii="Calibri" w:eastAsia="Times New Roman" w:hAnsi="Calibri"/>
+          <w:b/>
+          <w:bCs/>
+          <w:sz w:val="22"/>
+          <w:szCs w:val="22"/>
+        </w:rPr>
+        <w:t>or qué</w:t>
+      </w:r>
+      <w:r>
+        <w:rPr>
+          <w:rFonts w:ascii="Calibri" w:eastAsia="Times New Roman" w:hAnsi="Calibri"/>
+          <w:b/>
+          <w:bCs/>
+          <w:sz w:val="22"/>
+          <w:szCs w:val="22"/>
+        </w:rPr>
+        <w:t>?</w:t>
+      </w:r>
+    </w:p>
+    <w:p>
+      <w:pPr>
+        <w:pStyle w:val="ListParagraph"/>
+        <w:ind w:left="284"/>
+        <w:jc w:val="both"/>
+        <w:rPr>
+          <w:rFonts w:ascii="Calibri" w:eastAsia="Times New Roman" w:hAnsi="Calibri"/>
+          <w:sz w:val="22"/>
+          <w:szCs w:val="22"/>
+        </w:rPr>
+      </w:pPr>
+      <w:r>
+        <w:rPr>
+          <w:rFonts w:ascii="Calibri" w:eastAsia="Times New Roman" w:hAnsi="Calibri"/>
+          <w:sz w:val="22"/>
+          <w:szCs w:val="22"/>
+        </w:rPr>
+        <w:t xml:space="preserve">En general las demás etapas fueron de fácil desarrollo debido a la experiencia </w:t>
+      </w:r>
+      <w:r>
+        <w:rPr>
+          <w:rFonts w:ascii="Calibri" w:eastAsia="Times New Roman" w:hAnsi="Calibri"/>
+          <w:sz w:val="22"/>
+          <w:szCs w:val="22"/>
+        </w:rPr>
+        <w:t>adquirida de la iteración</w:t>
+      </w:r>
+      <w:r>
+        <w:rPr>
+          <w:rFonts w:ascii="Calibri" w:eastAsia="Times New Roman" w:hAnsi="Calibri"/>
+          <w:sz w:val="22"/>
+          <w:szCs w:val="22"/>
+        </w:rPr>
+        <w:t xml:space="preserve"> anterior</w:t>
+      </w:r>
+    </w:p>
+    <w:p>
+      <w:pPr>
+        <w:pStyle w:val="ListParagraph"/>
+        <w:ind w:left="284"/>
+        <w:jc w:val="both"/>
+        <w:rPr>
+          <w:rFonts w:ascii="Calibri" w:eastAsia="Times New Roman" w:hAnsi="Calibri"/>
+          <w:sz w:val="22"/>
+          <w:szCs w:val="22"/>
+        </w:rPr>
+      </w:pPr>
+    </w:p>
+    <w:p>
+      <w:pPr>
+        <w:pStyle w:val="ListParagraph"/>
+        <w:numPr>
+          <w:ilvl w:val="0"/>
+          <w:numId w:val="21"/>
+        </w:numPr>
+        <w:ind w:left="284" w:hanging="284"/>
+        <w:jc w:val="both"/>
+        <w:rPr>
+          <w:rFonts w:ascii="Calibri" w:eastAsia="Times New Roman" w:hAnsi="Calibri"/>
+          <w:b/>
+          <w:bCs/>
+          <w:sz w:val="22"/>
+          <w:szCs w:val="22"/>
+        </w:rPr>
+      </w:pPr>
+      <w:r>
+        <w:rPr>
+          <w:rFonts w:ascii="Calibri" w:eastAsia="Times New Roman" w:hAnsi="Calibri"/>
+          <w:b/>
+          <w:bCs/>
+          <w:sz w:val="22"/>
+          <w:szCs w:val="22"/>
+        </w:rPr>
+        <w:t>¿Qué no me gustó del ciclo?</w:t>
+      </w:r>
+    </w:p>
+    <w:p>
+      <w:pPr>
+        <w:ind w:firstLine="284"/>
+        <w:jc w:val="both"/>
+        <w:rPr>
+          <w:rFonts w:ascii="Calibri" w:hAnsi="Calibri"/>
+        </w:rPr>
+      </w:pPr>
+      <w:r>
+        <w:rPr>
+          <w:rFonts w:ascii="Calibri" w:eastAsia="Times New Roman" w:hAnsi="Calibri"/>
+        </w:rPr>
+        <w:t xml:space="preserve">El ciclo se </w:t>
+      </w:r>
+      <w:r>
+        <w:rPr>
+          <w:rFonts w:ascii="Calibri" w:eastAsia="Times New Roman" w:hAnsi="Calibri"/>
+        </w:rPr>
+        <w:t>desarrolló</w:t>
+      </w:r>
+      <w:r>
+        <w:rPr>
+          <w:rFonts w:ascii="Calibri" w:eastAsia="Times New Roman" w:hAnsi="Calibri"/>
+        </w:rPr>
+        <w:t xml:space="preserve"> bien</w:t>
+      </w:r>
+    </w:p>
+    <w:p>
+      <w:pPr>
+        <w:jc w:val="both"/>
+        <w:rPr>
+          <w:rFonts w:ascii="Calibri" w:hAnsi="Calibri"/>
+        </w:rPr>
+      </w:pPr>
+    </w:p>
+    <w:p>
+      <w:pPr>
+        <w:pStyle w:val="ListParagraph"/>
+        <w:numPr>
+          <w:ilvl w:val="1"/>
+          <w:numId w:val="2"/>
+        </w:numPr>
+        <w:ind w:left="567" w:hanging="425"/>
+        <w:jc w:val="both"/>
+        <w:outlineLvl w:val="1"/>
+        <w:rPr>
+          <w:rFonts w:ascii="Calibri" w:hAnsi="Calibri"/>
+          <w:b/>
+          <w:smallCaps/>
+          <w:sz w:val="22"/>
+        </w:rPr>
+      </w:pPr>
+      <w:bookmarkStart w:id="57" w:name="_Toc353993001"/>
+      <w:bookmarkStart w:id="58" w:name="_Toc356383960"/>
+      <w:r>
+        <w:rPr>
+          <w:rFonts w:ascii="Calibri" w:hAnsi="Calibri"/>
+          <w:b/>
+          <w:smallCaps/>
+          <w:sz w:val="22"/>
+        </w:rPr>
+        <w:t>Propuestas de mejoramiento</w:t>
+      </w:r>
+      <w:bookmarkEnd w:id="57"/>
+      <w:bookmarkEnd w:id="58"/>
+    </w:p>
+    <w:p>
+      <w:pPr>
+        <w:jc w:val="both"/>
+        <w:rPr>
+          <w:rFonts w:ascii="Calibri" w:hAnsi="Calibri"/>
+        </w:rPr>
+      </w:pPr>
+    </w:p>
+    <w:p>
+      <w:pPr>
+        <w:jc w:val="both"/>
+        <w:rPr>
+          <w:rFonts w:ascii="Calibri" w:hAnsi="Calibri"/>
+        </w:rPr>
+      </w:pPr>
+      <w:r>
+        <w:rPr>
+          <w:rFonts w:ascii="Calibri" w:hAnsi="Calibri"/>
+        </w:rPr>
+        <w:t>Es indispensable que se normalicen los datos de cada persona para que se puedan tener en cuenta en el análisis grupal.</w:t>
+      </w:r>
+      <w:r>
+        <w:rPr>
+          <w:rFonts w:ascii="Calibri" w:hAnsi="Calibri"/>
+        </w:rPr>
+        <w:t xml:space="preserve"> </w:t>
+      </w:r>
+      <w:r>
+        <w:rPr>
+          <w:rFonts w:ascii="Calibri" w:hAnsi="Calibri"/>
+        </w:rPr>
+        <w:t>Se debe seguir con la buena práctica de buscar errores en cada fase a través de los diferentes métodos, inspección, pruebas, discusiones, etc.</w:t>
+      </w:r>
+    </w:p>
+    <w:p>
+      <w:pPr>
+        <w:jc w:val="both"/>
+        <w:rPr>
+          <w:rFonts w:ascii="Calibri" w:hAnsi="Calibri"/>
+        </w:rPr>
+      </w:pPr>
+      <w:r>
+        <w:rPr>
+          <w:rFonts w:ascii="Calibri" w:hAnsi="Calibri"/>
+        </w:rPr>
+        <w:t>Se debe considerar un análisis a nivel de tareas para aprender de cada integrante de manera más detallada y proponer mejoras más conscientemente.</w:t>
+      </w:r>
+    </w:p>
+    <w:p>
+      <w:pPr>
+        <w:jc w:val="both"/>
+        <w:rPr>
+          <w:rFonts w:ascii="Calibri" w:hAnsi="Calibri"/>
+        </w:rPr>
+      </w:pPr>
+      <w:r>
+        <w:rPr>
+          <w:rFonts w:ascii="Calibri" w:hAnsi="Calibri"/>
+        </w:rPr>
+        <w:t>Se debe considerar plantear objetivos  y  métricas más sencillas y en una menor cantidad para evaluar mejor el proceso, el grupo y el software.</w:t>
+      </w:r>
+    </w:p>
+    <w:p>
+      <w:pPr>
+        <w:rPr>
+          <w:rFonts w:ascii="Calibri" w:eastAsia="Times New Roman" w:hAnsi="Calibri" w:cs="Calibri"/>
+          <w:bCs/>
+        </w:rPr>
+      </w:pPr>
+      <w:bookmarkStart w:id="59" w:name="_GoBack"/>
+      <w:bookmarkEnd w:id="59"/>
     </w:p>
     <w:p>
       <w:pPr>
@@ -9531,6 +12843,184 @@
     </w:lvl>
   </w:abstractNum>
   <w:abstractNum w:abstractNumId="2">
+    <w:nsid w:val="098A2054"/>
+    <w:multiLevelType w:val="hybridMultilevel"/>
+    <w:tmpl w:val="3ADC7FB8"/>
+    <w:lvl w:ilvl="0" w:tplc="240A000F">
+      <w:start w:val="1"/>
+      <w:numFmt w:val="decimal"/>
+      <w:lvlText w:val="%1."/>
+      <w:lvlJc w:val="left"/>
+      <w:pPr>
+        <w:ind w:left="720" w:hanging="360"/>
+      </w:pPr>
+      <w:rPr>
+        <w:rFonts w:hint="default"/>
+      </w:rPr>
+    </w:lvl>
+    <w:lvl w:ilvl="1" w:tplc="240A0019" w:tentative="1">
+      <w:start w:val="1"/>
+      <w:numFmt w:val="lowerLetter"/>
+      <w:lvlText w:val="%2."/>
+      <w:lvlJc w:val="left"/>
+      <w:pPr>
+        <w:ind w:left="1440" w:hanging="360"/>
+      </w:pPr>
+    </w:lvl>
+    <w:lvl w:ilvl="2" w:tplc="240A001B" w:tentative="1">
+      <w:start w:val="1"/>
+      <w:numFmt w:val="lowerRoman"/>
+      <w:lvlText w:val="%3."/>
+      <w:lvlJc w:val="right"/>
+      <w:pPr>
+        <w:ind w:left="2160" w:hanging="180"/>
+      </w:pPr>
+    </w:lvl>
+    <w:lvl w:ilvl="3" w:tplc="240A000F" w:tentative="1">
+      <w:start w:val="1"/>
+      <w:numFmt w:val="decimal"/>
+      <w:lvlText w:val="%4."/>
+      <w:lvlJc w:val="left"/>
+      <w:pPr>
+        <w:ind w:left="2880" w:hanging="360"/>
+      </w:pPr>
+    </w:lvl>
+    <w:lvl w:ilvl="4" w:tplc="240A0019" w:tentative="1">
+      <w:start w:val="1"/>
+      <w:numFmt w:val="lowerLetter"/>
+      <w:lvlText w:val="%5."/>
+      <w:lvlJc w:val="left"/>
+      <w:pPr>
+        <w:ind w:left="3600" w:hanging="360"/>
+      </w:pPr>
+    </w:lvl>
+    <w:lvl w:ilvl="5" w:tplc="240A001B" w:tentative="1">
+      <w:start w:val="1"/>
+      <w:numFmt w:val="lowerRoman"/>
+      <w:lvlText w:val="%6."/>
+      <w:lvlJc w:val="right"/>
+      <w:pPr>
+        <w:ind w:left="4320" w:hanging="180"/>
+      </w:pPr>
+    </w:lvl>
+    <w:lvl w:ilvl="6" w:tplc="240A000F" w:tentative="1">
+      <w:start w:val="1"/>
+      <w:numFmt w:val="decimal"/>
+      <w:lvlText w:val="%7."/>
+      <w:lvlJc w:val="left"/>
+      <w:pPr>
+        <w:ind w:left="5040" w:hanging="360"/>
+      </w:pPr>
+    </w:lvl>
+    <w:lvl w:ilvl="7" w:tplc="240A0019" w:tentative="1">
+      <w:start w:val="1"/>
+      <w:numFmt w:val="lowerLetter"/>
+      <w:lvlText w:val="%8."/>
+      <w:lvlJc w:val="left"/>
+      <w:pPr>
+        <w:ind w:left="5760" w:hanging="360"/>
+      </w:pPr>
+    </w:lvl>
+    <w:lvl w:ilvl="8" w:tplc="240A001B" w:tentative="1">
+      <w:start w:val="1"/>
+      <w:numFmt w:val="lowerRoman"/>
+      <w:lvlText w:val="%9."/>
+      <w:lvlJc w:val="right"/>
+      <w:pPr>
+        <w:ind w:left="6480" w:hanging="180"/>
+      </w:pPr>
+    </w:lvl>
+  </w:abstractNum>
+  <w:abstractNum w:abstractNumId="3">
+    <w:nsid w:val="112579BE"/>
+    <w:multiLevelType w:val="hybridMultilevel"/>
+    <w:tmpl w:val="3ADC7FB8"/>
+    <w:lvl w:ilvl="0" w:tplc="240A000F">
+      <w:start w:val="1"/>
+      <w:numFmt w:val="decimal"/>
+      <w:lvlText w:val="%1."/>
+      <w:lvlJc w:val="left"/>
+      <w:pPr>
+        <w:ind w:left="720" w:hanging="360"/>
+      </w:pPr>
+      <w:rPr>
+        <w:rFonts w:hint="default"/>
+      </w:rPr>
+    </w:lvl>
+    <w:lvl w:ilvl="1" w:tplc="240A0019" w:tentative="1">
+      <w:start w:val="1"/>
+      <w:numFmt w:val="lowerLetter"/>
+      <w:lvlText w:val="%2."/>
+      <w:lvlJc w:val="left"/>
+      <w:pPr>
+        <w:ind w:left="1440" w:hanging="360"/>
+      </w:pPr>
+    </w:lvl>
+    <w:lvl w:ilvl="2" w:tplc="240A001B" w:tentative="1">
+      <w:start w:val="1"/>
+      <w:numFmt w:val="lowerRoman"/>
+      <w:lvlText w:val="%3."/>
+      <w:lvlJc w:val="right"/>
+      <w:pPr>
+        <w:ind w:left="2160" w:hanging="180"/>
+      </w:pPr>
+    </w:lvl>
+    <w:lvl w:ilvl="3" w:tplc="240A000F" w:tentative="1">
+      <w:start w:val="1"/>
+      <w:numFmt w:val="decimal"/>
+      <w:lvlText w:val="%4."/>
+      <w:lvlJc w:val="left"/>
+      <w:pPr>
+        <w:ind w:left="2880" w:hanging="360"/>
+      </w:pPr>
+    </w:lvl>
+    <w:lvl w:ilvl="4" w:tplc="240A0019" w:tentative="1">
+      <w:start w:val="1"/>
+      <w:numFmt w:val="lowerLetter"/>
+      <w:lvlText w:val="%5."/>
+      <w:lvlJc w:val="left"/>
+      <w:pPr>
+        <w:ind w:left="3600" w:hanging="360"/>
+      </w:pPr>
+    </w:lvl>
+    <w:lvl w:ilvl="5" w:tplc="240A001B" w:tentative="1">
+      <w:start w:val="1"/>
+      <w:numFmt w:val="lowerRoman"/>
+      <w:lvlText w:val="%6."/>
+      <w:lvlJc w:val="right"/>
+      <w:pPr>
+        <w:ind w:left="4320" w:hanging="180"/>
+      </w:pPr>
+    </w:lvl>
+    <w:lvl w:ilvl="6" w:tplc="240A000F" w:tentative="1">
+      <w:start w:val="1"/>
+      <w:numFmt w:val="decimal"/>
+      <w:lvlText w:val="%7."/>
+      <w:lvlJc w:val="left"/>
+      <w:pPr>
+        <w:ind w:left="5040" w:hanging="360"/>
+      </w:pPr>
+    </w:lvl>
+    <w:lvl w:ilvl="7" w:tplc="240A0019" w:tentative="1">
+      <w:start w:val="1"/>
+      <w:numFmt w:val="lowerLetter"/>
+      <w:lvlText w:val="%8."/>
+      <w:lvlJc w:val="left"/>
+      <w:pPr>
+        <w:ind w:left="5760" w:hanging="360"/>
+      </w:pPr>
+    </w:lvl>
+    <w:lvl w:ilvl="8" w:tplc="240A001B" w:tentative="1">
+      <w:start w:val="1"/>
+      <w:numFmt w:val="lowerRoman"/>
+      <w:lvlText w:val="%9."/>
+      <w:lvlJc w:val="right"/>
+      <w:pPr>
+        <w:ind w:left="6480" w:hanging="180"/>
+      </w:pPr>
+    </w:lvl>
+  </w:abstractNum>
+  <w:abstractNum w:abstractNumId="4">
     <w:nsid w:val="1EA006D1"/>
     <w:multiLevelType w:val="multilevel"/>
     <w:tmpl w:val="240A001F"/>
@@ -9616,7 +13106,7 @@
       </w:pPr>
     </w:lvl>
   </w:abstractNum>
-  <w:abstractNum w:abstractNumId="3">
+  <w:abstractNum w:abstractNumId="5">
     <w:nsid w:val="22B77AD2"/>
     <w:multiLevelType w:val="multilevel"/>
     <w:tmpl w:val="CE96C9B8"/>
@@ -9765,7 +13255,7 @@
       </w:rPr>
     </w:lvl>
   </w:abstractNum>
-  <w:abstractNum w:abstractNumId="4">
+  <w:abstractNum w:abstractNumId="6">
     <w:nsid w:val="23855648"/>
     <w:multiLevelType w:val="multilevel"/>
     <w:tmpl w:val="240A001F"/>
@@ -9851,7 +13341,7 @@
       </w:pPr>
     </w:lvl>
   </w:abstractNum>
-  <w:abstractNum w:abstractNumId="5">
+  <w:abstractNum w:abstractNumId="7">
     <w:nsid w:val="302001CA"/>
     <w:multiLevelType w:val="multilevel"/>
     <w:tmpl w:val="240A0025"/>
@@ -9946,7 +13436,7 @@
       </w:pPr>
     </w:lvl>
   </w:abstractNum>
-  <w:abstractNum w:abstractNumId="6">
+  <w:abstractNum w:abstractNumId="8">
     <w:nsid w:val="324E16E6"/>
     <w:multiLevelType w:val="multilevel"/>
     <w:tmpl w:val="240A001F"/>
@@ -10032,7 +13522,7 @@
       </w:pPr>
     </w:lvl>
   </w:abstractNum>
-  <w:abstractNum w:abstractNumId="7">
+  <w:abstractNum w:abstractNumId="9">
     <w:nsid w:val="41CF58FB"/>
     <w:multiLevelType w:val="hybridMultilevel"/>
     <w:tmpl w:val="CF663C90"/>
@@ -10145,7 +13635,7 @@
       </w:rPr>
     </w:lvl>
   </w:abstractNum>
-  <w:abstractNum w:abstractNumId="8">
+  <w:abstractNum w:abstractNumId="10">
     <w:nsid w:val="45F874A7"/>
     <w:multiLevelType w:val="multilevel"/>
     <w:tmpl w:val="039CCE3A"/>
@@ -10294,7 +13784,7 @@
       </w:rPr>
     </w:lvl>
   </w:abstractNum>
-  <w:abstractNum w:abstractNumId="9">
+  <w:abstractNum w:abstractNumId="11">
     <w:nsid w:val="4BF12B65"/>
     <w:multiLevelType w:val="multilevel"/>
     <w:tmpl w:val="240A001F"/>
@@ -10380,7 +13870,274 @@
       </w:pPr>
     </w:lvl>
   </w:abstractNum>
-  <w:abstractNum w:abstractNumId="10">
+  <w:abstractNum w:abstractNumId="12">
+    <w:nsid w:val="4C32522C"/>
+    <w:multiLevelType w:val="hybridMultilevel"/>
+    <w:tmpl w:val="3ADC7FB8"/>
+    <w:lvl w:ilvl="0" w:tplc="240A000F">
+      <w:start w:val="1"/>
+      <w:numFmt w:val="decimal"/>
+      <w:lvlText w:val="%1."/>
+      <w:lvlJc w:val="left"/>
+      <w:pPr>
+        <w:ind w:left="720" w:hanging="360"/>
+      </w:pPr>
+      <w:rPr>
+        <w:rFonts w:hint="default"/>
+      </w:rPr>
+    </w:lvl>
+    <w:lvl w:ilvl="1" w:tplc="240A0019" w:tentative="1">
+      <w:start w:val="1"/>
+      <w:numFmt w:val="lowerLetter"/>
+      <w:lvlText w:val="%2."/>
+      <w:lvlJc w:val="left"/>
+      <w:pPr>
+        <w:ind w:left="1440" w:hanging="360"/>
+      </w:pPr>
+    </w:lvl>
+    <w:lvl w:ilvl="2" w:tplc="240A001B" w:tentative="1">
+      <w:start w:val="1"/>
+      <w:numFmt w:val="lowerRoman"/>
+      <w:lvlText w:val="%3."/>
+      <w:lvlJc w:val="right"/>
+      <w:pPr>
+        <w:ind w:left="2160" w:hanging="180"/>
+      </w:pPr>
+    </w:lvl>
+    <w:lvl w:ilvl="3" w:tplc="240A000F" w:tentative="1">
+      <w:start w:val="1"/>
+      <w:numFmt w:val="decimal"/>
+      <w:lvlText w:val="%4."/>
+      <w:lvlJc w:val="left"/>
+      <w:pPr>
+        <w:ind w:left="2880" w:hanging="360"/>
+      </w:pPr>
+    </w:lvl>
+    <w:lvl w:ilvl="4" w:tplc="240A0019" w:tentative="1">
+      <w:start w:val="1"/>
+      <w:numFmt w:val="lowerLetter"/>
+      <w:lvlText w:val="%5."/>
+      <w:lvlJc w:val="left"/>
+      <w:pPr>
+        <w:ind w:left="3600" w:hanging="360"/>
+      </w:pPr>
+    </w:lvl>
+    <w:lvl w:ilvl="5" w:tplc="240A001B" w:tentative="1">
+      <w:start w:val="1"/>
+      <w:numFmt w:val="lowerRoman"/>
+      <w:lvlText w:val="%6."/>
+      <w:lvlJc w:val="right"/>
+      <w:pPr>
+        <w:ind w:left="4320" w:hanging="180"/>
+      </w:pPr>
+    </w:lvl>
+    <w:lvl w:ilvl="6" w:tplc="240A000F" w:tentative="1">
+      <w:start w:val="1"/>
+      <w:numFmt w:val="decimal"/>
+      <w:lvlText w:val="%7."/>
+      <w:lvlJc w:val="left"/>
+      <w:pPr>
+        <w:ind w:left="5040" w:hanging="360"/>
+      </w:pPr>
+    </w:lvl>
+    <w:lvl w:ilvl="7" w:tplc="240A0019" w:tentative="1">
+      <w:start w:val="1"/>
+      <w:numFmt w:val="lowerLetter"/>
+      <w:lvlText w:val="%8."/>
+      <w:lvlJc w:val="left"/>
+      <w:pPr>
+        <w:ind w:left="5760" w:hanging="360"/>
+      </w:pPr>
+    </w:lvl>
+    <w:lvl w:ilvl="8" w:tplc="240A001B" w:tentative="1">
+      <w:start w:val="1"/>
+      <w:numFmt w:val="lowerRoman"/>
+      <w:lvlText w:val="%9."/>
+      <w:lvlJc w:val="right"/>
+      <w:pPr>
+        <w:ind w:left="6480" w:hanging="180"/>
+      </w:pPr>
+    </w:lvl>
+  </w:abstractNum>
+  <w:abstractNum w:abstractNumId="13">
+    <w:nsid w:val="4D4E5F3E"/>
+    <w:multiLevelType w:val="hybridMultilevel"/>
+    <w:tmpl w:val="3ADC7FB8"/>
+    <w:lvl w:ilvl="0" w:tplc="240A000F">
+      <w:start w:val="1"/>
+      <w:numFmt w:val="decimal"/>
+      <w:lvlText w:val="%1."/>
+      <w:lvlJc w:val="left"/>
+      <w:pPr>
+        <w:ind w:left="720" w:hanging="360"/>
+      </w:pPr>
+      <w:rPr>
+        <w:rFonts w:hint="default"/>
+      </w:rPr>
+    </w:lvl>
+    <w:lvl w:ilvl="1" w:tplc="240A0019" w:tentative="1">
+      <w:start w:val="1"/>
+      <w:numFmt w:val="lowerLetter"/>
+      <w:lvlText w:val="%2."/>
+      <w:lvlJc w:val="left"/>
+      <w:pPr>
+        <w:ind w:left="1440" w:hanging="360"/>
+      </w:pPr>
+    </w:lvl>
+    <w:lvl w:ilvl="2" w:tplc="240A001B" w:tentative="1">
+      <w:start w:val="1"/>
+      <w:numFmt w:val="lowerRoman"/>
+      <w:lvlText w:val="%3."/>
+      <w:lvlJc w:val="right"/>
+      <w:pPr>
+        <w:ind w:left="2160" w:hanging="180"/>
+      </w:pPr>
+    </w:lvl>
+    <w:lvl w:ilvl="3" w:tplc="240A000F" w:tentative="1">
+      <w:start w:val="1"/>
+      <w:numFmt w:val="decimal"/>
+      <w:lvlText w:val="%4."/>
+      <w:lvlJc w:val="left"/>
+      <w:pPr>
+        <w:ind w:left="2880" w:hanging="360"/>
+      </w:pPr>
+    </w:lvl>
+    <w:lvl w:ilvl="4" w:tplc="240A0019" w:tentative="1">
+      <w:start w:val="1"/>
+      <w:numFmt w:val="lowerLetter"/>
+      <w:lvlText w:val="%5."/>
+      <w:lvlJc w:val="left"/>
+      <w:pPr>
+        <w:ind w:left="3600" w:hanging="360"/>
+      </w:pPr>
+    </w:lvl>
+    <w:lvl w:ilvl="5" w:tplc="240A001B" w:tentative="1">
+      <w:start w:val="1"/>
+      <w:numFmt w:val="lowerRoman"/>
+      <w:lvlText w:val="%6."/>
+      <w:lvlJc w:val="right"/>
+      <w:pPr>
+        <w:ind w:left="4320" w:hanging="180"/>
+      </w:pPr>
+    </w:lvl>
+    <w:lvl w:ilvl="6" w:tplc="240A000F" w:tentative="1">
+      <w:start w:val="1"/>
+      <w:numFmt w:val="decimal"/>
+      <w:lvlText w:val="%7."/>
+      <w:lvlJc w:val="left"/>
+      <w:pPr>
+        <w:ind w:left="5040" w:hanging="360"/>
+      </w:pPr>
+    </w:lvl>
+    <w:lvl w:ilvl="7" w:tplc="240A0019" w:tentative="1">
+      <w:start w:val="1"/>
+      <w:numFmt w:val="lowerLetter"/>
+      <w:lvlText w:val="%8."/>
+      <w:lvlJc w:val="left"/>
+      <w:pPr>
+        <w:ind w:left="5760" w:hanging="360"/>
+      </w:pPr>
+    </w:lvl>
+    <w:lvl w:ilvl="8" w:tplc="240A001B" w:tentative="1">
+      <w:start w:val="1"/>
+      <w:numFmt w:val="lowerRoman"/>
+      <w:lvlText w:val="%9."/>
+      <w:lvlJc w:val="right"/>
+      <w:pPr>
+        <w:ind w:left="6480" w:hanging="180"/>
+      </w:pPr>
+    </w:lvl>
+  </w:abstractNum>
+  <w:abstractNum w:abstractNumId="14">
+    <w:nsid w:val="4E042DBA"/>
+    <w:multiLevelType w:val="hybridMultilevel"/>
+    <w:tmpl w:val="3ADC7FB8"/>
+    <w:lvl w:ilvl="0" w:tplc="240A000F">
+      <w:start w:val="1"/>
+      <w:numFmt w:val="decimal"/>
+      <w:lvlText w:val="%1."/>
+      <w:lvlJc w:val="left"/>
+      <w:pPr>
+        <w:ind w:left="720" w:hanging="360"/>
+      </w:pPr>
+      <w:rPr>
+        <w:rFonts w:hint="default"/>
+      </w:rPr>
+    </w:lvl>
+    <w:lvl w:ilvl="1" w:tplc="240A0019" w:tentative="1">
+      <w:start w:val="1"/>
+      <w:numFmt w:val="lowerLetter"/>
+      <w:lvlText w:val="%2."/>
+      <w:lvlJc w:val="left"/>
+      <w:pPr>
+        <w:ind w:left="1440" w:hanging="360"/>
+      </w:pPr>
+    </w:lvl>
+    <w:lvl w:ilvl="2" w:tplc="240A001B" w:tentative="1">
+      <w:start w:val="1"/>
+      <w:numFmt w:val="lowerRoman"/>
+      <w:lvlText w:val="%3."/>
+      <w:lvlJc w:val="right"/>
+      <w:pPr>
+        <w:ind w:left="2160" w:hanging="180"/>
+      </w:pPr>
+    </w:lvl>
+    <w:lvl w:ilvl="3" w:tplc="240A000F" w:tentative="1">
+      <w:start w:val="1"/>
+      <w:numFmt w:val="decimal"/>
+      <w:lvlText w:val="%4."/>
+      <w:lvlJc w:val="left"/>
+      <w:pPr>
+        <w:ind w:left="2880" w:hanging="360"/>
+      </w:pPr>
+    </w:lvl>
+    <w:lvl w:ilvl="4" w:tplc="240A0019" w:tentative="1">
+      <w:start w:val="1"/>
+      <w:numFmt w:val="lowerLetter"/>
+      <w:lvlText w:val="%5."/>
+      <w:lvlJc w:val="left"/>
+      <w:pPr>
+        <w:ind w:left="3600" w:hanging="360"/>
+      </w:pPr>
+    </w:lvl>
+    <w:lvl w:ilvl="5" w:tplc="240A001B" w:tentative="1">
+      <w:start w:val="1"/>
+      <w:numFmt w:val="lowerRoman"/>
+      <w:lvlText w:val="%6."/>
+      <w:lvlJc w:val="right"/>
+      <w:pPr>
+        <w:ind w:left="4320" w:hanging="180"/>
+      </w:pPr>
+    </w:lvl>
+    <w:lvl w:ilvl="6" w:tplc="240A000F" w:tentative="1">
+      <w:start w:val="1"/>
+      <w:numFmt w:val="decimal"/>
+      <w:lvlText w:val="%7."/>
+      <w:lvlJc w:val="left"/>
+      <w:pPr>
+        <w:ind w:left="5040" w:hanging="360"/>
+      </w:pPr>
+    </w:lvl>
+    <w:lvl w:ilvl="7" w:tplc="240A0019" w:tentative="1">
+      <w:start w:val="1"/>
+      <w:numFmt w:val="lowerLetter"/>
+      <w:lvlText w:val="%8."/>
+      <w:lvlJc w:val="left"/>
+      <w:pPr>
+        <w:ind w:left="5760" w:hanging="360"/>
+      </w:pPr>
+    </w:lvl>
+    <w:lvl w:ilvl="8" w:tplc="240A001B" w:tentative="1">
+      <w:start w:val="1"/>
+      <w:numFmt w:val="lowerRoman"/>
+      <w:lvlText w:val="%9."/>
+      <w:lvlJc w:val="right"/>
+      <w:pPr>
+        <w:ind w:left="6480" w:hanging="180"/>
+      </w:pPr>
+    </w:lvl>
+  </w:abstractNum>
+  <w:abstractNum w:abstractNumId="15">
     <w:nsid w:val="528E5BFB"/>
     <w:multiLevelType w:val="multilevel"/>
     <w:tmpl w:val="F050D434"/>
@@ -10493,7 +14250,7 @@
       </w:rPr>
     </w:lvl>
   </w:abstractNum>
-  <w:abstractNum w:abstractNumId="11">
+  <w:abstractNum w:abstractNumId="16">
     <w:nsid w:val="54656942"/>
     <w:multiLevelType w:val="hybridMultilevel"/>
     <w:tmpl w:val="9AFE9676"/>
@@ -10606,7 +14363,7 @@
       </w:rPr>
     </w:lvl>
   </w:abstractNum>
-  <w:abstractNum w:abstractNumId="12">
+  <w:abstractNum w:abstractNumId="17">
     <w:nsid w:val="54A86E26"/>
     <w:multiLevelType w:val="hybridMultilevel"/>
     <w:tmpl w:val="F1AC087A"/>
@@ -10719,7 +14476,7 @@
       </w:rPr>
     </w:lvl>
   </w:abstractNum>
-  <w:abstractNum w:abstractNumId="13">
+  <w:abstractNum w:abstractNumId="18">
     <w:nsid w:val="54C8369F"/>
     <w:multiLevelType w:val="hybridMultilevel"/>
     <w:tmpl w:val="833E7472"/>
@@ -10805,7 +14562,7 @@
       </w:pPr>
     </w:lvl>
   </w:abstractNum>
-  <w:abstractNum w:abstractNumId="14">
+  <w:abstractNum w:abstractNumId="19">
     <w:nsid w:val="5EC73B7B"/>
     <w:multiLevelType w:val="hybridMultilevel"/>
     <w:tmpl w:val="3B98B69C"/>
@@ -10891,7 +14648,7 @@
       </w:pPr>
     </w:lvl>
   </w:abstractNum>
-  <w:abstractNum w:abstractNumId="15">
+  <w:abstractNum w:abstractNumId="20">
     <w:nsid w:val="62E70C85"/>
     <w:multiLevelType w:val="hybridMultilevel"/>
     <w:tmpl w:val="194828F6"/>
@@ -11004,7 +14761,7 @@
       </w:rPr>
     </w:lvl>
   </w:abstractNum>
-  <w:abstractNum w:abstractNumId="16">
+  <w:abstractNum w:abstractNumId="21">
     <w:nsid w:val="63242BC1"/>
     <w:multiLevelType w:val="hybridMultilevel"/>
     <w:tmpl w:val="8BE43252"/>
@@ -11090,7 +14847,7 @@
       </w:pPr>
     </w:lvl>
   </w:abstractNum>
-  <w:abstractNum w:abstractNumId="17">
+  <w:abstractNum w:abstractNumId="22">
     <w:nsid w:val="715F068D"/>
     <w:multiLevelType w:val="multilevel"/>
     <w:tmpl w:val="ED380D6C"/>
@@ -11203,7 +14960,7 @@
       </w:rPr>
     </w:lvl>
   </w:abstractNum>
-  <w:abstractNum w:abstractNumId="18">
+  <w:abstractNum w:abstractNumId="23">
     <w:nsid w:val="741A644C"/>
     <w:multiLevelType w:val="multilevel"/>
     <w:tmpl w:val="240A001F"/>
@@ -11290,61 +15047,76 @@
     </w:lvl>
   </w:abstractNum>
   <w:num w:numId="1">
+    <w:abstractNumId w:val="7"/>
+  </w:num>
+  <w:num w:numId="2">
+    <w:abstractNumId w:val="8"/>
+  </w:num>
+  <w:num w:numId="3">
+    <w:abstractNumId w:val="16"/>
+  </w:num>
+  <w:num w:numId="4">
+    <w:abstractNumId w:val="10"/>
+  </w:num>
+  <w:num w:numId="5">
     <w:abstractNumId w:val="5"/>
   </w:num>
-  <w:num w:numId="2">
-    <w:abstractNumId w:val="6"/>
-  </w:num>
-  <w:num w:numId="3">
-    <w:abstractNumId w:val="11"/>
-  </w:num>
-  <w:num w:numId="4">
-    <w:abstractNumId w:val="8"/>
-  </w:num>
-  <w:num w:numId="5">
-    <w:abstractNumId w:val="3"/>
-  </w:num>
   <w:num w:numId="6">
-    <w:abstractNumId w:val="12"/>
+    <w:abstractNumId w:val="17"/>
   </w:num>
   <w:num w:numId="7">
-    <w:abstractNumId w:val="15"/>
+    <w:abstractNumId w:val="20"/>
   </w:num>
   <w:num w:numId="8">
     <w:abstractNumId w:val="1"/>
   </w:num>
   <w:num w:numId="9">
-    <w:abstractNumId w:val="13"/>
+    <w:abstractNumId w:val="18"/>
   </w:num>
   <w:num w:numId="10">
-    <w:abstractNumId w:val="14"/>
+    <w:abstractNumId w:val="19"/>
   </w:num>
   <w:num w:numId="11">
-    <w:abstractNumId w:val="16"/>
+    <w:abstractNumId w:val="21"/>
   </w:num>
   <w:num w:numId="12">
+    <w:abstractNumId w:val="6"/>
+  </w:num>
+  <w:num w:numId="13">
     <w:abstractNumId w:val="4"/>
   </w:num>
-  <w:num w:numId="13">
-    <w:abstractNumId w:val="2"/>
-  </w:num>
   <w:num w:numId="14">
-    <w:abstractNumId w:val="10"/>
+    <w:abstractNumId w:val="15"/>
   </w:num>
   <w:num w:numId="15">
-    <w:abstractNumId w:val="18"/>
+    <w:abstractNumId w:val="23"/>
   </w:num>
   <w:num w:numId="16">
-    <w:abstractNumId w:val="17"/>
+    <w:abstractNumId w:val="22"/>
   </w:num>
   <w:num w:numId="17">
     <w:abstractNumId w:val="0"/>
   </w:num>
   <w:num w:numId="18">
+    <w:abstractNumId w:val="11"/>
+  </w:num>
+  <w:num w:numId="19">
     <w:abstractNumId w:val="9"/>
   </w:num>
-  <w:num w:numId="19">
-    <w:abstractNumId w:val="7"/>
+  <w:num w:numId="20">
+    <w:abstractNumId w:val="3"/>
+  </w:num>
+  <w:num w:numId="21">
+    <w:abstractNumId w:val="2"/>
+  </w:num>
+  <w:num w:numId="22">
+    <w:abstractNumId w:val="14"/>
+  </w:num>
+  <w:num w:numId="23">
+    <w:abstractNumId w:val="13"/>
+  </w:num>
+  <w:num w:numId="24">
+    <w:abstractNumId w:val="12"/>
   </w:num>
 </w:numbering>
 </file>
@@ -12684,12 +16456,12 @@
         </c:dLbls>
         <c:gapWidth val="150"/>
         <c:shape val="box"/>
-        <c:axId val="-1964257456"/>
-        <c:axId val="-172631872"/>
+        <c:axId val="-1964248752"/>
+        <c:axId val="-1964252560"/>
         <c:axId val="0"/>
       </c:bar3DChart>
       <c:catAx>
-        <c:axId val="-1964257456"/>
+        <c:axId val="-1964248752"/>
         <c:scaling>
           <c:orientation val="minMax"/>
         </c:scaling>
@@ -12726,7 +16498,7 @@
             <a:endParaRPr lang="es-CO"/>
           </a:p>
         </c:txPr>
-        <c:crossAx val="-172631872"/>
+        <c:crossAx val="-1964252560"/>
         <c:crosses val="autoZero"/>
         <c:auto val="1"/>
         <c:lblAlgn val="ctr"/>
@@ -12734,7 +16506,7 @@
         <c:noMultiLvlLbl val="0"/>
       </c:catAx>
       <c:valAx>
-        <c:axId val="-172631872"/>
+        <c:axId val="-1964252560"/>
         <c:scaling>
           <c:orientation val="minMax"/>
         </c:scaling>
@@ -12785,7 +16557,7 @@
             <a:endParaRPr lang="es-CO"/>
           </a:p>
         </c:txPr>
-        <c:crossAx val="-1964257456"/>
+        <c:crossAx val="-1964248752"/>
         <c:crosses val="autoZero"/>
         <c:crossBetween val="between"/>
       </c:valAx>
@@ -13106,12 +16878,12 @@
         </c:dLbls>
         <c:gapWidth val="150"/>
         <c:shape val="box"/>
-        <c:axId val="-172632416"/>
-        <c:axId val="-172638400"/>
+        <c:axId val="-1964250384"/>
+        <c:axId val="-1964249840"/>
         <c:axId val="0"/>
       </c:bar3DChart>
       <c:catAx>
-        <c:axId val="-172632416"/>
+        <c:axId val="-1964250384"/>
         <c:scaling>
           <c:orientation val="minMax"/>
         </c:scaling>
@@ -13148,7 +16920,7 @@
             <a:endParaRPr lang="es-CO"/>
           </a:p>
         </c:txPr>
-        <c:crossAx val="-172638400"/>
+        <c:crossAx val="-1964249840"/>
         <c:crosses val="autoZero"/>
         <c:auto val="1"/>
         <c:lblAlgn val="ctr"/>
@@ -13156,7 +16928,7 @@
         <c:noMultiLvlLbl val="0"/>
       </c:catAx>
       <c:valAx>
-        <c:axId val="-172638400"/>
+        <c:axId val="-1964249840"/>
         <c:scaling>
           <c:orientation val="minMax"/>
         </c:scaling>
@@ -13207,7 +16979,7 @@
             <a:endParaRPr lang="es-CO"/>
           </a:p>
         </c:txPr>
-        <c:crossAx val="-172632416"/>
+        <c:crossAx val="-1964250384"/>
         <c:crosses val="autoZero"/>
         <c:crossBetween val="between"/>
       </c:valAx>
@@ -13907,12 +17679,12 @@
         </c:dLbls>
         <c:gapWidth val="150"/>
         <c:shape val="box"/>
-        <c:axId val="-1972086992"/>
-        <c:axId val="-1972089712"/>
+        <c:axId val="-1876041840"/>
+        <c:axId val="-1876047824"/>
         <c:axId val="0"/>
       </c:bar3DChart>
       <c:catAx>
-        <c:axId val="-1972086992"/>
+        <c:axId val="-1876041840"/>
         <c:scaling>
           <c:orientation val="minMax"/>
         </c:scaling>
@@ -13949,7 +17721,7 @@
             <a:endParaRPr lang="es-CO"/>
           </a:p>
         </c:txPr>
-        <c:crossAx val="-1972089712"/>
+        <c:crossAx val="-1876047824"/>
         <c:crosses val="autoZero"/>
         <c:auto val="1"/>
         <c:lblAlgn val="ctr"/>
@@ -13957,7 +17729,7 @@
         <c:noMultiLvlLbl val="0"/>
       </c:catAx>
       <c:valAx>
-        <c:axId val="-1972089712"/>
+        <c:axId val="-1876047824"/>
         <c:scaling>
           <c:orientation val="minMax"/>
         </c:scaling>
@@ -14008,7 +17780,7 @@
             <a:endParaRPr lang="es-CO"/>
           </a:p>
         </c:txPr>
-        <c:crossAx val="-1972086992"/>
+        <c:crossAx val="-1876041840"/>
         <c:crosses val="autoZero"/>
         <c:crossBetween val="between"/>
       </c:valAx>
@@ -15954,7 +19726,7 @@
 </file>
 
 <file path=customXml/itemProps1.xml><?xml version="1.0" encoding="utf-8"?>
-<ds:datastoreItem xmlns:ds="http://schemas.openxmlformats.org/officeDocument/2006/customXml" ds:itemID="{E10E2DFD-AC28-4093-895D-460D4A9EA289}">
+<ds:datastoreItem xmlns:ds="http://schemas.openxmlformats.org/officeDocument/2006/customXml" ds:itemID="{94FAB0B7-ABDD-4DAA-8F0D-03FE3EBDB97B}">
   <ds:schemaRefs>
     <ds:schemaRef ds:uri="http://schemas.openxmlformats.org/officeDocument/2006/bibliography"/>
   </ds:schemaRefs>

</xml_diff>